<commit_message>
added speed tweaks: torch.compile(), float16s, torch.set_float32_matmul_precision('high'), and now running from WSL2
</commit_message>
<xml_diff>
--- a/Illinois_hw/final report/rbisker_cs747_finalpaper_DQN_breakout.docx
+++ b/Illinois_hw/final report/rbisker_cs747_finalpaper_DQN_breakout.docx
@@ -136,27 +136,7 @@
                                 <w:sz w:val="24"/>
                                 <w:szCs w:val="24"/>
                               </w:rPr>
-                              <w:t xml:space="preserve">Paper ID ****&lt; replace **** here and in header with </w:t>
-                            </w:r>
-                            <w:proofErr w:type="spellStart"/>
-                            <w:r>
-                              <w:rPr>
-                                <w:rStyle w:val="MemberType"/>
-                                <w:i w:val="0"/>
-                                <w:sz w:val="24"/>
-                                <w:szCs w:val="24"/>
-                              </w:rPr>
-                              <w:t>paperID</w:t>
-                            </w:r>
-                            <w:proofErr w:type="spellEnd"/>
-                            <w:r>
-                              <w:rPr>
-                                <w:rStyle w:val="MemberType"/>
-                                <w:i w:val="0"/>
-                                <w:sz w:val="24"/>
-                                <w:szCs w:val="24"/>
-                              </w:rPr>
-                              <w:t>&gt;</w:t>
+                              <w:t>Paper ID ****&lt; replace **** here and in header with paperID&gt;</w:t>
                             </w:r>
                           </w:p>
                           <w:p/>
@@ -256,27 +236,7 @@
                           <w:sz w:val="24"/>
                           <w:szCs w:val="24"/>
                         </w:rPr>
-                        <w:t xml:space="preserve">Paper ID ****&lt; replace **** here and in header with </w:t>
-                      </w:r>
-                      <w:proofErr w:type="spellStart"/>
-                      <w:r>
-                        <w:rPr>
-                          <w:rStyle w:val="MemberType"/>
-                          <w:i w:val="0"/>
-                          <w:sz w:val="24"/>
-                          <w:szCs w:val="24"/>
-                        </w:rPr>
-                        <w:t>paperID</w:t>
-                      </w:r>
-                      <w:proofErr w:type="spellEnd"/>
-                      <w:r>
-                        <w:rPr>
-                          <w:rStyle w:val="MemberType"/>
-                          <w:i w:val="0"/>
-                          <w:sz w:val="24"/>
-                          <w:szCs w:val="24"/>
-                        </w:rPr>
-                        <w:t>&gt;</w:t>
+                        <w:t>Paper ID ****&lt; replace **** here and in header with paperID&gt;</w:t>
                       </w:r>
                     </w:p>
                     <w:p/>
@@ -316,15 +276,7 @@
         <w:pStyle w:val="Abstract"/>
       </w:pPr>
       <w:r>
-        <w:t xml:space="preserve">The ABSTRACT is to be in </w:t>
-      </w:r>
-      <w:proofErr w:type="gramStart"/>
-      <w:r>
-        <w:t>fully-justified</w:t>
-      </w:r>
-      <w:proofErr w:type="gramEnd"/>
-      <w:r>
-        <w:t xml:space="preserve"> italicized text, at the top of the left-hand column, below the author and affiliation information. Use the word “Abstract” as the title, in 12-point Times, boldface type, centered relative to the column, initially capitalized. The abstract is to be in 10-point, single-spaced type. The abstract may be up to 3 inches (7.62 cm) long. Leave two blank lines after the Abstract, then begin the main text.</w:t>
+        <w:t>The ABSTRACT is to be in fully-justified italicized text, at the top of the left-hand column, below the author and affiliation information. Use the word “Abstract” as the title, in 12-point Times, boldface type, centered relative to the column, initially capitalized. The abstract is to be in 10-point, single-spaced type. The abstract may be up to 3 inches (7.62 cm) long. Leave two blank lines after the Abstract, then begin the main text.</w:t>
       </w:r>
     </w:p>
     <w:p/>
@@ -344,15 +296,7 @@
         <w:t>This project’s primary was</w:t>
       </w:r>
       <w:r>
-        <w:t xml:space="preserve"> to explore the intersection of deep learning and reinforcement learning.  Specifically, I focused on first implementing and then attempting to improve upon versions of work described the work first described in the original Deep Q-Network paper by </w:t>
-      </w:r>
-      <w:proofErr w:type="spellStart"/>
-      <w:r>
-        <w:t>Mnih</w:t>
-      </w:r>
-      <w:proofErr w:type="spellEnd"/>
-      <w:r>
-        <w:t xml:space="preserve"> et al. [1] and the follow-up paper on Double Deep Q-Networks by Hasselt et al. [2].  This was accomplished by building and training </w:t>
+        <w:t xml:space="preserve"> to explore the intersection of deep learning and reinforcement learning.  Specifically, I focused on first implementing and then attempting to improve upon versions of work described the work first described in the original Deep Q-Network paper by Mnih et al. [1] and the follow-up paper on Double Deep Q-Networks by Hasselt et al. [2].  This was accomplished by building and training </w:t>
       </w:r>
       <w:r>
         <w:t>multiple types of CNNs</w:t>
@@ -377,15 +321,27 @@
         <w:t xml:space="preserve"> for the Atari 2600. </w:t>
       </w:r>
       <w:r>
-        <w:t xml:space="preserve"> Everything was built making use of Gymnasium, a Python reinforcement learning framework that provides a standardized API to access the Arcade Learning Environment (ALE), itself a low-level emulator for Atari 2600 games written in C++.  I was successful in creating game playing agents with various, though significantly above “naïve” degree of skill.  They are likely not as proficient as the agents produced by the original researchers, primarily due to compute and training time constraints, though a 1:1 comparison is difficult due to variations in training and testing methodologies. </w:t>
-      </w:r>
-      <w:r>
-        <w:t xml:space="preserve">  </w:t>
+        <w:t xml:space="preserve"> Everything was built making use of Gymnasium, a Python reinforcement learning framework that provides a standardized API to access the Arcade Learning Environment (ALE), itself a low-level emulator for Atari 2600 games written in C++.  I was successful in creating game playing agents with </w:t>
+      </w:r>
+      <w:r>
+        <w:t>a moderate</w:t>
+      </w:r>
+      <w:r>
+        <w:t>, though significantly above “naïve”</w:t>
+      </w:r>
+      <w:r>
+        <w:t>,</w:t>
+      </w:r>
+      <w:r>
+        <w:t xml:space="preserve"> degree of skill.  They are likely not as proficient as the agents produced by the original researchers, primarily due to compute and training time constraints, though a 1:1 comparison is difficult due to variations in training and testing methodologies.</w:t>
+      </w:r>
+      <w:r>
+        <w:t xml:space="preserve">  I was, however, able to meaningfully exceed the performance benchmarks defined as “success” in the Univ. of Illinois homework assignment [3] that Prof. Kosecka referred me to as a starting point.</w:t>
       </w:r>
     </w:p>
     <w:p>
       <w:pPr>
-        <w:pStyle w:val="Heading2"/>
+        <w:pStyle w:val="Text"/>
       </w:pPr>
     </w:p>
     <w:p>
@@ -393,7 +349,811 @@
         <w:pStyle w:val="Text"/>
       </w:pPr>
       <w:r>
-        <w:t>All manuscripts must be in English.</w:t>
+        <w:t xml:space="preserve">  </w:t>
+      </w:r>
+    </w:p>
+    <w:p>
+      <w:pPr>
+        <w:pStyle w:val="Heading1"/>
+      </w:pPr>
+      <w:r>
+        <w:t>Theoretical Background</w:t>
+      </w:r>
+    </w:p>
+    <w:p>
+      <w:pPr>
+        <w:ind w:left="202"/>
+        <w:rPr>
+          <w:iCs/>
+        </w:rPr>
+      </w:pPr>
+      <w:r>
+        <w:t>For the standard DQN and DDQN I relied on the theoretical underpinnings introduced in the original papers, but</w:t>
+      </w:r>
+      <w:r>
+        <w:t xml:space="preserve"> for context a brief</w:t>
+      </w:r>
+      <w:r>
+        <w:t xml:space="preserve"> summarization </w:t>
+      </w:r>
+      <w:r>
+        <w:t>is provided in this section</w:t>
+      </w:r>
+      <w:r>
+        <w:t xml:space="preserve">. </w:t>
+      </w:r>
+      <w:r>
+        <w:rPr>
+          <w:i/>
+          <w:iCs/>
+        </w:rPr>
+        <w:t>Breakou</w:t>
+      </w:r>
+      <w:r>
+        <w:t xml:space="preserve">t, like any Atari game, consists of a series of frames where each image displayed on the screen, </w:t>
+      </w:r>
+      <m:oMath>
+        <m:sSub>
+          <m:sSubPr>
+            <m:ctrlPr>
+              <w:rPr>
+                <w:rFonts w:ascii="Cambria Math" w:hAnsi="Cambria Math"/>
+                <w:i/>
+              </w:rPr>
+            </m:ctrlPr>
+          </m:sSubPr>
+          <m:e>
+            <m:r>
+              <w:rPr>
+                <w:rFonts w:ascii="Cambria Math" w:hAnsi="Cambria Math"/>
+              </w:rPr>
+              <m:t>x</m:t>
+            </m:r>
+          </m:e>
+          <m:sub>
+            <m:r>
+              <w:rPr>
+                <w:rFonts w:ascii="Cambria Math" w:hAnsi="Cambria Math"/>
+              </w:rPr>
+              <m:t>t,</m:t>
+            </m:r>
+          </m:sub>
+        </m:sSub>
+      </m:oMath>
+      <w:r>
+        <w:t xml:space="preserve"> is accompanied by an action </w:t>
+      </w:r>
+      <m:oMath>
+        <m:sSub>
+          <m:sSubPr>
+            <m:ctrlPr>
+              <w:rPr>
+                <w:rFonts w:ascii="Cambria Math" w:hAnsi="Cambria Math"/>
+                <w:i/>
+              </w:rPr>
+            </m:ctrlPr>
+          </m:sSubPr>
+          <m:e>
+            <m:r>
+              <w:rPr>
+                <w:rFonts w:ascii="Cambria Math" w:hAnsi="Cambria Math"/>
+              </w:rPr>
+              <m:t>a</m:t>
+            </m:r>
+          </m:e>
+          <m:sub>
+            <m:r>
+              <w:rPr>
+                <w:rFonts w:ascii="Cambria Math" w:hAnsi="Cambria Math"/>
+              </w:rPr>
+              <m:t>t</m:t>
+            </m:r>
+          </m:sub>
+        </m:sSub>
+      </m:oMath>
+      <w:r>
+        <w:t xml:space="preserve">.  This combination could be considered a state in an of itself, but it lacks important temporal context.  Thus, I instead define a state as a series </w:t>
+      </w:r>
+      <w:r>
+        <w:t>(</w:t>
+      </w:r>
+      <w:r>
+        <w:t>of</w:t>
+      </w:r>
+      <w:r>
+        <w:t xml:space="preserve"> history length, </w:t>
+      </w:r>
+      <m:oMath>
+        <m:r>
+          <w:rPr>
+            <w:rFonts w:ascii="Cambria Math" w:hAnsi="Cambria Math"/>
+          </w:rPr>
+          <m:t xml:space="preserve">h) </m:t>
+        </m:r>
+      </m:oMath>
+      <w:r>
+        <w:t xml:space="preserve"> of frames and actions, such that </w:t>
+      </w:r>
+      <m:oMath>
+        <m:sSub>
+          <m:sSubPr>
+            <m:ctrlPr>
+              <w:rPr>
+                <w:rFonts w:ascii="Cambria Math" w:hAnsi="Cambria Math"/>
+                <w:i/>
+              </w:rPr>
+            </m:ctrlPr>
+          </m:sSubPr>
+          <m:e>
+            <m:r>
+              <w:rPr>
+                <w:rFonts w:ascii="Cambria Math" w:hAnsi="Cambria Math"/>
+              </w:rPr>
+              <m:t>s</m:t>
+            </m:r>
+          </m:e>
+          <m:sub>
+            <m:r>
+              <w:rPr>
+                <w:rFonts w:ascii="Cambria Math" w:hAnsi="Cambria Math"/>
+              </w:rPr>
+              <m:t>t</m:t>
+            </m:r>
+          </m:sub>
+        </m:sSub>
+        <m:r>
+          <w:rPr>
+            <w:rFonts w:ascii="Cambria Math" w:hAnsi="Cambria Math"/>
+          </w:rPr>
+          <m:t>=</m:t>
+        </m:r>
+        <m:sSub>
+          <m:sSubPr>
+            <m:ctrlPr>
+              <w:rPr>
+                <w:rFonts w:ascii="Cambria Math" w:hAnsi="Cambria Math"/>
+                <w:i/>
+              </w:rPr>
+            </m:ctrlPr>
+          </m:sSubPr>
+          <m:e>
+            <m:r>
+              <w:rPr>
+                <w:rFonts w:ascii="Cambria Math" w:hAnsi="Cambria Math"/>
+              </w:rPr>
+              <m:t>x</m:t>
+            </m:r>
+          </m:e>
+          <m:sub>
+            <m:r>
+              <w:rPr>
+                <w:rFonts w:ascii="Cambria Math" w:hAnsi="Cambria Math"/>
+              </w:rPr>
+              <m:t>1</m:t>
+            </m:r>
+          </m:sub>
+        </m:sSub>
+        <m:r>
+          <w:rPr>
+            <w:rFonts w:ascii="Cambria Math" w:hAnsi="Cambria Math"/>
+          </w:rPr>
+          <m:t>,</m:t>
+        </m:r>
+        <m:sSub>
+          <m:sSubPr>
+            <m:ctrlPr>
+              <w:rPr>
+                <w:rFonts w:ascii="Cambria Math" w:hAnsi="Cambria Math"/>
+                <w:i/>
+              </w:rPr>
+            </m:ctrlPr>
+          </m:sSubPr>
+          <m:e>
+            <m:r>
+              <w:rPr>
+                <w:rFonts w:ascii="Cambria Math" w:hAnsi="Cambria Math"/>
+              </w:rPr>
+              <m:t>a</m:t>
+            </m:r>
+          </m:e>
+          <m:sub>
+            <m:r>
+              <w:rPr>
+                <w:rFonts w:ascii="Cambria Math" w:hAnsi="Cambria Math"/>
+              </w:rPr>
+              <m:t>1</m:t>
+            </m:r>
+          </m:sub>
+        </m:sSub>
+        <m:r>
+          <w:rPr>
+            <w:rFonts w:ascii="Cambria Math" w:hAnsi="Cambria Math"/>
+          </w:rPr>
+          <m:t>,</m:t>
+        </m:r>
+        <m:sSub>
+          <m:sSubPr>
+            <m:ctrlPr>
+              <w:rPr>
+                <w:rFonts w:ascii="Cambria Math" w:hAnsi="Cambria Math"/>
+                <w:i/>
+              </w:rPr>
+            </m:ctrlPr>
+          </m:sSubPr>
+          <m:e>
+            <m:r>
+              <w:rPr>
+                <w:rFonts w:ascii="Cambria Math" w:hAnsi="Cambria Math"/>
+              </w:rPr>
+              <m:t>x</m:t>
+            </m:r>
+          </m:e>
+          <m:sub>
+            <m:r>
+              <w:rPr>
+                <w:rFonts w:ascii="Cambria Math" w:hAnsi="Cambria Math"/>
+              </w:rPr>
+              <m:t>2</m:t>
+            </m:r>
+          </m:sub>
+        </m:sSub>
+        <m:r>
+          <w:rPr>
+            <w:rFonts w:ascii="Cambria Math" w:hAnsi="Cambria Math"/>
+          </w:rPr>
+          <m:t>,</m:t>
+        </m:r>
+        <m:sSub>
+          <m:sSubPr>
+            <m:ctrlPr>
+              <w:rPr>
+                <w:rFonts w:ascii="Cambria Math" w:hAnsi="Cambria Math"/>
+                <w:i/>
+              </w:rPr>
+            </m:ctrlPr>
+          </m:sSubPr>
+          <m:e>
+            <m:r>
+              <w:rPr>
+                <w:rFonts w:ascii="Cambria Math" w:hAnsi="Cambria Math"/>
+              </w:rPr>
+              <m:t>a</m:t>
+            </m:r>
+          </m:e>
+          <m:sub>
+            <m:r>
+              <w:rPr>
+                <w:rFonts w:ascii="Cambria Math" w:hAnsi="Cambria Math"/>
+              </w:rPr>
+              <m:t>2</m:t>
+            </m:r>
+          </m:sub>
+        </m:sSub>
+        <m:r>
+          <w:rPr>
+            <w:rFonts w:ascii="Cambria Math" w:hAnsi="Cambria Math"/>
+          </w:rPr>
+          <m:t>,…</m:t>
+        </m:r>
+        <m:r>
+          <w:rPr>
+            <w:rFonts w:ascii="Cambria Math" w:hAnsi="Cambria Math"/>
+          </w:rPr>
+          <m:t>,</m:t>
+        </m:r>
+        <m:r>
+          <w:rPr>
+            <w:rFonts w:ascii="Cambria Math" w:hAnsi="Cambria Math"/>
+          </w:rPr>
+          <m:t>,</m:t>
+        </m:r>
+        <m:sSub>
+          <m:sSubPr>
+            <m:ctrlPr>
+              <w:rPr>
+                <w:rFonts w:ascii="Cambria Math" w:hAnsi="Cambria Math"/>
+                <w:i/>
+              </w:rPr>
+            </m:ctrlPr>
+          </m:sSubPr>
+          <m:e>
+            <m:r>
+              <w:rPr>
+                <w:rFonts w:ascii="Cambria Math" w:hAnsi="Cambria Math"/>
+              </w:rPr>
+              <m:t>a</m:t>
+            </m:r>
+          </m:e>
+          <m:sub>
+            <m:r>
+              <w:rPr>
+                <w:rFonts w:ascii="Cambria Math" w:hAnsi="Cambria Math"/>
+              </w:rPr>
+              <m:t>h-1</m:t>
+            </m:r>
+          </m:sub>
+        </m:sSub>
+        <m:r>
+          <m:rPr>
+            <m:sty m:val="p"/>
+          </m:rPr>
+          <w:rPr>
+            <w:rFonts w:ascii="Cambria Math" w:hAnsi="Cambria Math"/>
+          </w:rPr>
+          <m:t>,</m:t>
+        </m:r>
+        <m:sSub>
+          <m:sSubPr>
+            <m:ctrlPr>
+              <w:rPr>
+                <w:rFonts w:ascii="Cambria Math" w:hAnsi="Cambria Math"/>
+                <w:i/>
+              </w:rPr>
+            </m:ctrlPr>
+          </m:sSubPr>
+          <m:e>
+            <m:r>
+              <w:rPr>
+                <w:rFonts w:ascii="Cambria Math" w:hAnsi="Cambria Math"/>
+              </w:rPr>
+              <m:t>x</m:t>
+            </m:r>
+          </m:e>
+          <m:sub>
+            <m:r>
+              <w:rPr>
+                <w:rFonts w:ascii="Cambria Math" w:hAnsi="Cambria Math"/>
+              </w:rPr>
+              <m:t>h</m:t>
+            </m:r>
+          </m:sub>
+        </m:sSub>
+      </m:oMath>
+      <w:r>
+        <w:t xml:space="preserve">  A </w:t>
+      </w:r>
+      <w:r>
+        <w:t>sequence</w:t>
+      </w:r>
+      <w:r>
+        <w:t xml:space="preserve"> of these</w:t>
+      </w:r>
+      <w:r>
+        <w:t xml:space="preserve"> states that terminates at a finite point</w:t>
+      </w:r>
+      <w:r>
+        <w:t xml:space="preserve"> makes up a Markov decision process (MDP), </w:t>
+      </w:r>
+      <w:r>
+        <w:t>to which</w:t>
+      </w:r>
+      <w:r>
+        <w:t xml:space="preserve"> we can </w:t>
+      </w:r>
+      <w:r>
+        <w:t>apply</w:t>
+      </w:r>
+      <w:r>
+        <w:t xml:space="preserve"> the </w:t>
+      </w:r>
+      <w:r>
+        <w:t>well-known</w:t>
+      </w:r>
+      <w:r>
+        <w:t xml:space="preserve"> </w:t>
+      </w:r>
+      <w:r>
+        <w:rPr>
+          <w:i/>
+          <w:iCs/>
+        </w:rPr>
+        <w:t>Bellman equation</w:t>
+      </w:r>
+      <w:r>
+        <w:t>.</w:t>
+      </w:r>
+      <w:r>
+        <w:t xml:space="preserve"> </w:t>
+      </w:r>
+      <w:r>
+        <w:t>This</w:t>
+      </w:r>
+      <w:r>
+        <w:t xml:space="preserve"> define</w:t>
+      </w:r>
+      <w:r>
+        <w:t>s</w:t>
+      </w:r>
+      <w:r>
+        <w:t xml:space="preserve"> </w:t>
+      </w:r>
+      <w:r>
+        <w:t xml:space="preserve">the value of taking a particular action at given state as </w:t>
+      </w:r>
+      <m:oMath>
+        <m:sSup>
+          <m:sSupPr>
+            <m:ctrlPr>
+              <w:rPr>
+                <w:rFonts w:ascii="Cambria Math" w:hAnsi="Cambria Math"/>
+                <w:i/>
+                <w:iCs/>
+              </w:rPr>
+            </m:ctrlPr>
+          </m:sSupPr>
+          <m:e>
+            <m:r>
+              <w:rPr>
+                <w:rFonts w:ascii="Cambria Math" w:hAnsi="Cambria Math"/>
+              </w:rPr>
+              <m:t>Q</m:t>
+            </m:r>
+          </m:e>
+          <m:sup>
+            <m:r>
+              <m:rPr>
+                <m:sty m:val="p"/>
+              </m:rPr>
+              <w:rPr>
+                <w:rFonts w:ascii="Cambria Math" w:hAnsi="Cambria Math"/>
+              </w:rPr>
+              <m:t>*</m:t>
+            </m:r>
+          </m:sup>
+        </m:sSup>
+        <m:d>
+          <m:dPr>
+            <m:ctrlPr>
+              <w:rPr>
+                <w:rFonts w:ascii="Cambria Math" w:hAnsi="Cambria Math"/>
+                <w:i/>
+                <w:iCs/>
+              </w:rPr>
+            </m:ctrlPr>
+          </m:dPr>
+          <m:e>
+            <m:r>
+              <w:rPr>
+                <w:rFonts w:ascii="Cambria Math" w:hAnsi="Cambria Math"/>
+              </w:rPr>
+              <m:t>s</m:t>
+            </m:r>
+            <m:r>
+              <m:rPr>
+                <m:sty m:val="p"/>
+              </m:rPr>
+              <w:rPr>
+                <w:rFonts w:ascii="Cambria Math" w:hAnsi="Cambria Math"/>
+              </w:rPr>
+              <m:t>,</m:t>
+            </m:r>
+            <m:r>
+              <w:rPr>
+                <w:rFonts w:ascii="Cambria Math" w:hAnsi="Cambria Math"/>
+              </w:rPr>
+              <m:t>a</m:t>
+            </m:r>
+          </m:e>
+        </m:d>
+        <m:r>
+          <m:rPr>
+            <m:sty m:val="p"/>
+          </m:rPr>
+          <w:rPr>
+            <w:rFonts w:ascii="Cambria Math" w:hAnsi="Cambria Math"/>
+          </w:rPr>
+          <m:t>=</m:t>
+        </m:r>
+        <m:sSub>
+          <m:sSubPr>
+            <m:ctrlPr>
+              <w:rPr>
+                <w:rFonts w:ascii="Cambria Math" w:hAnsi="Cambria Math"/>
+                <w:i/>
+                <w:iCs/>
+              </w:rPr>
+            </m:ctrlPr>
+          </m:sSubPr>
+          <m:e>
+            <m:r>
+              <w:rPr>
+                <w:rFonts w:ascii="Cambria Math" w:hAnsi="Cambria Math"/>
+              </w:rPr>
+              <m:t>E</m:t>
+            </m:r>
+          </m:e>
+          <m:sub>
+            <m:sSup>
+              <m:sSupPr>
+                <m:ctrlPr>
+                  <w:rPr>
+                    <w:rFonts w:ascii="Cambria Math" w:hAnsi="Cambria Math"/>
+                    <w:i/>
+                    <w:iCs/>
+                  </w:rPr>
+                </m:ctrlPr>
+              </m:sSupPr>
+              <m:e>
+                <m:r>
+                  <w:rPr>
+                    <w:rFonts w:ascii="Cambria Math" w:hAnsi="Cambria Math"/>
+                  </w:rPr>
+                  <m:t>s</m:t>
+                </m:r>
+              </m:e>
+              <m:sup>
+                <m:r>
+                  <m:rPr>
+                    <m:sty m:val="p"/>
+                  </m:rPr>
+                  <w:rPr>
+                    <w:rFonts w:ascii="Cambria Math" w:hAnsi="Cambria Math"/>
+                  </w:rPr>
+                  <m:t>'</m:t>
+                </m:r>
+              </m:sup>
+            </m:sSup>
+          </m:sub>
+        </m:sSub>
+        <m:d>
+          <m:dPr>
+            <m:begChr m:val="["/>
+            <m:sepChr m:val="∣"/>
+            <m:endChr m:val="]"/>
+            <m:ctrlPr>
+              <w:rPr>
+                <w:rFonts w:ascii="Cambria Math" w:hAnsi="Cambria Math"/>
+                <w:i/>
+                <w:iCs/>
+              </w:rPr>
+            </m:ctrlPr>
+          </m:dPr>
+          <m:e>
+            <m:r>
+              <w:rPr>
+                <w:rFonts w:ascii="Cambria Math" w:hAnsi="Cambria Math"/>
+              </w:rPr>
+              <m:t>r</m:t>
+            </m:r>
+            <m:r>
+              <m:rPr>
+                <m:sty m:val="p"/>
+              </m:rPr>
+              <w:rPr>
+                <w:rFonts w:ascii="Cambria Math" w:hAnsi="Cambria Math"/>
+              </w:rPr>
+              <m:t>+γ</m:t>
+            </m:r>
+            <m:func>
+              <m:funcPr>
+                <m:ctrlPr>
+                  <w:rPr>
+                    <w:rFonts w:ascii="Cambria Math" w:hAnsi="Cambria Math"/>
+                    <w:i/>
+                    <w:iCs/>
+                  </w:rPr>
+                </m:ctrlPr>
+              </m:funcPr>
+              <m:fName>
+                <m:limLow>
+                  <m:limLowPr>
+                    <m:ctrlPr>
+                      <w:rPr>
+                        <w:rFonts w:ascii="Cambria Math" w:hAnsi="Cambria Math"/>
+                        <w:i/>
+                        <w:iCs/>
+                      </w:rPr>
+                    </m:ctrlPr>
+                  </m:limLowPr>
+                  <m:e>
+                    <m:r>
+                      <m:rPr>
+                        <m:sty m:val="p"/>
+                      </m:rPr>
+                      <w:rPr>
+                        <w:rFonts w:ascii="Cambria Math" w:hAnsi="Cambria Math"/>
+                      </w:rPr>
+                      <m:t>max</m:t>
+                    </m:r>
+                  </m:e>
+                  <m:lim>
+                    <m:sSup>
+                      <m:sSupPr>
+                        <m:ctrlPr>
+                          <w:rPr>
+                            <w:rFonts w:ascii="Cambria Math" w:hAnsi="Cambria Math"/>
+                            <w:i/>
+                            <w:iCs/>
+                          </w:rPr>
+                        </m:ctrlPr>
+                      </m:sSupPr>
+                      <m:e>
+                        <m:r>
+                          <w:rPr>
+                            <w:rFonts w:ascii="Cambria Math" w:hAnsi="Cambria Math"/>
+                          </w:rPr>
+                          <m:t>a</m:t>
+                        </m:r>
+                      </m:e>
+                      <m:sup>
+                        <m:r>
+                          <m:rPr>
+                            <m:sty m:val="p"/>
+                          </m:rPr>
+                          <w:rPr>
+                            <w:rFonts w:ascii="Cambria Math" w:hAnsi="Cambria Math"/>
+                          </w:rPr>
+                          <m:t>'</m:t>
+                        </m:r>
+                      </m:sup>
+                    </m:sSup>
+                  </m:lim>
+                </m:limLow>
+              </m:fName>
+              <m:e>
+                <m:sSup>
+                  <m:sSupPr>
+                    <m:ctrlPr>
+                      <w:rPr>
+                        <w:rFonts w:ascii="Cambria Math" w:hAnsi="Cambria Math"/>
+                        <w:i/>
+                        <w:iCs/>
+                      </w:rPr>
+                    </m:ctrlPr>
+                  </m:sSupPr>
+                  <m:e>
+                    <m:r>
+                      <w:rPr>
+                        <w:rFonts w:ascii="Cambria Math" w:hAnsi="Cambria Math"/>
+                      </w:rPr>
+                      <m:t>Q</m:t>
+                    </m:r>
+                  </m:e>
+                  <m:sup>
+                    <m:r>
+                      <m:rPr>
+                        <m:sty m:val="p"/>
+                      </m:rPr>
+                      <w:rPr>
+                        <w:rFonts w:ascii="Cambria Math" w:hAnsi="Cambria Math"/>
+                      </w:rPr>
+                      <m:t>*</m:t>
+                    </m:r>
+                  </m:sup>
+                </m:sSup>
+              </m:e>
+            </m:func>
+            <m:d>
+              <m:dPr>
+                <m:ctrlPr>
+                  <w:rPr>
+                    <w:rFonts w:ascii="Cambria Math" w:hAnsi="Cambria Math"/>
+                    <w:i/>
+                    <w:iCs/>
+                  </w:rPr>
+                </m:ctrlPr>
+              </m:dPr>
+              <m:e>
+                <m:sSup>
+                  <m:sSupPr>
+                    <m:ctrlPr>
+                      <w:rPr>
+                        <w:rFonts w:ascii="Cambria Math" w:hAnsi="Cambria Math"/>
+                        <w:i/>
+                        <w:iCs/>
+                      </w:rPr>
+                    </m:ctrlPr>
+                  </m:sSupPr>
+                  <m:e>
+                    <m:r>
+                      <w:rPr>
+                        <w:rFonts w:ascii="Cambria Math" w:hAnsi="Cambria Math"/>
+                      </w:rPr>
+                      <m:t>s</m:t>
+                    </m:r>
+                  </m:e>
+                  <m:sup>
+                    <m:r>
+                      <m:rPr>
+                        <m:sty m:val="p"/>
+                      </m:rPr>
+                      <w:rPr>
+                        <w:rFonts w:ascii="Cambria Math" w:hAnsi="Cambria Math"/>
+                      </w:rPr>
+                      <m:t>'</m:t>
+                    </m:r>
+                  </m:sup>
+                </m:sSup>
+                <m:r>
+                  <m:rPr>
+                    <m:sty m:val="p"/>
+                  </m:rPr>
+                  <w:rPr>
+                    <w:rFonts w:ascii="Cambria Math" w:hAnsi="Cambria Math"/>
+                  </w:rPr>
+                  <m:t>,</m:t>
+                </m:r>
+                <m:sSup>
+                  <m:sSupPr>
+                    <m:ctrlPr>
+                      <w:rPr>
+                        <w:rFonts w:ascii="Cambria Math" w:hAnsi="Cambria Math"/>
+                        <w:i/>
+                        <w:iCs/>
+                      </w:rPr>
+                    </m:ctrlPr>
+                  </m:sSupPr>
+                  <m:e>
+                    <m:r>
+                      <w:rPr>
+                        <w:rFonts w:ascii="Cambria Math" w:hAnsi="Cambria Math"/>
+                      </w:rPr>
+                      <m:t>a</m:t>
+                    </m:r>
+                  </m:e>
+                  <m:sup>
+                    <m:r>
+                      <m:rPr>
+                        <m:sty m:val="p"/>
+                      </m:rPr>
+                      <w:rPr>
+                        <w:rFonts w:ascii="Cambria Math" w:hAnsi="Cambria Math"/>
+                      </w:rPr>
+                      <m:t>'</m:t>
+                    </m:r>
+                  </m:sup>
+                </m:sSup>
+              </m:e>
+            </m:d>
+          </m:e>
+          <m:e>
+            <m:r>
+              <w:rPr>
+                <w:rFonts w:ascii="Cambria Math" w:hAnsi="Cambria Math"/>
+              </w:rPr>
+              <m:t>s</m:t>
+            </m:r>
+            <m:r>
+              <m:rPr>
+                <m:sty m:val="p"/>
+              </m:rPr>
+              <w:rPr>
+                <w:rFonts w:ascii="Cambria Math" w:hAnsi="Cambria Math"/>
+              </w:rPr>
+              <m:t>,</m:t>
+            </m:r>
+            <m:r>
+              <w:rPr>
+                <w:rFonts w:ascii="Cambria Math" w:hAnsi="Cambria Math"/>
+              </w:rPr>
+              <m:t>a</m:t>
+            </m:r>
+          </m:e>
+        </m:d>
+      </m:oMath>
+      <w:r>
+        <w:rPr>
+          <w:iCs/>
+        </w:rPr>
+        <w:t>, i.e. the Q-value of an action is the reward from the action plus the expected discounted value of the value maximizing action taken at the next state, and so on.</w:t>
+      </w:r>
+      <w:r>
+        <w:rPr>
+          <w:iCs/>
+        </w:rPr>
+        <w:t xml:space="preserve">  Using traditional dynamic programming reinforcement learning algorithms (typically Value Iteration or Policy Iteration) this can be solved analytically.  However, for even moderately complex games with large numbers of states and/or actions, this is practically and/or computationally </w:t>
+      </w:r>
+      <w:r>
+        <w:rPr>
+          <w:iCs/>
+        </w:rPr>
+        <w:t>intractable</w:t>
+      </w:r>
+      <w:r>
+        <w:rPr>
+          <w:iCs/>
+        </w:rPr>
+        <w:t>. This provides the motivation to instead use deep learning techniques to attempt to directly “learn” the Q-function by inputting (state, action) pairs into a neural network that outputs the Q-values for the set of actions that can be taken at that state.</w:t>
       </w:r>
     </w:p>
     <w:p>
@@ -401,7 +1161,7 @@
         <w:pStyle w:val="Heading2"/>
       </w:pPr>
       <w:r>
-        <w:t>Dual submission</w:t>
+        <w:t>Experience Replay</w:t>
       </w:r>
     </w:p>
     <w:p>
@@ -409,51 +1169,562 @@
         <w:ind w:firstLine="202"/>
       </w:pPr>
       <w:r>
-        <w:t xml:space="preserve">By submitting a manuscript to CVPR, the authors assert that it has not been previously published in substantially similar form, and no paper currently under submission to </w:t>
+        <w:t>An obvious hurdle to implementing this as a training task is the lack of a readily identifiable “ground-truth” to compare learned Q-values against.  If the correct Q-values for a state in a game were known, the game would already have a solved perfect strategy.</w:t>
+      </w:r>
+      <w:r>
+        <w:t xml:space="preserve">  Hence</w:t>
+      </w:r>
+      <w:r>
+        <w:t>,</w:t>
+      </w:r>
+      <w:r>
+        <w:t xml:space="preserve"> deep reinforcement learning is inherently an unsupervised learning task.  The solution is to use </w:t>
+      </w:r>
+      <w:r>
+        <w:t xml:space="preserve">the </w:t>
+      </w:r>
+      <w:r>
+        <w:t>neural network itself to itself to generate</w:t>
+      </w:r>
+      <w:r>
+        <w:t xml:space="preserve"> the target to train against.  Prior to the Mnih paper, my understanding is the typical approach was to use </w:t>
+      </w:r>
+      <w:r>
+        <w:lastRenderedPageBreak/>
+        <w:t xml:space="preserve">a network (the </w:t>
       </w:r>
       <w:r>
         <w:rPr>
-          <w:b/>
+          <w:i/>
+          <w:iCs/>
         </w:rPr>
-        <w:t>either a journal</w:t>
-      </w:r>
-      <w:r>
-        <w:t xml:space="preserve"> or a</w:t>
-      </w:r>
-      <w:r>
-        <w:t xml:space="preserve"> conference (including CVPR 20</w:t>
-      </w:r>
-      <w:r>
-        <w:t>10</w:t>
-      </w:r>
-      <w:r>
-        <w:t xml:space="preserve">) contains significant overlap with this one. </w:t>
-      </w:r>
-      <w:r>
-        <w:rPr>
-          <w:b/>
-        </w:rPr>
-        <w:t>Note that this is a strengthening of previous CVPR policy</w:t>
-      </w:r>
-      <w:r>
-        <w:t>, and papers violating this condition will be rejected.</w:t>
+        <w:t>target</w:t>
+      </w:r>
+      <w:r>
+        <w:t xml:space="preserve"> network) with weight parameters updated in</w:t>
+      </w:r>
+      <w:r>
+        <w:t xml:space="preserve"> </w:t>
+      </w:r>
+      <w:r>
+        <w:t>the prior iteration (</w:t>
+      </w:r>
+      <m:oMath>
+        <m:sSub>
+          <m:sSubPr>
+            <m:ctrlPr>
+              <w:rPr>
+                <w:rFonts w:ascii="Cambria Math" w:hAnsi="Cambria Math"/>
+                <w:i/>
+              </w:rPr>
+            </m:ctrlPr>
+          </m:sSubPr>
+          <m:e>
+            <m:r>
+              <m:rPr>
+                <m:sty m:val="p"/>
+              </m:rPr>
+              <w:rPr>
+                <w:rFonts w:ascii="Cambria Math" w:hAnsi="Cambria Math"/>
+              </w:rPr>
+              <m:t>θ</m:t>
+            </m:r>
+            <m:ctrlPr>
+              <w:rPr>
+                <w:rFonts w:ascii="Cambria Math" w:hAnsi="Cambria Math"/>
+              </w:rPr>
+            </m:ctrlPr>
+          </m:e>
+          <m:sub>
+            <m:r>
+              <w:rPr>
+                <w:rFonts w:ascii="Cambria Math" w:hAnsi="Cambria Math"/>
+              </w:rPr>
+              <m:t>t-1</m:t>
+            </m:r>
+          </m:sub>
+        </m:sSub>
+      </m:oMath>
+      <w:r>
+        <w:t xml:space="preserve">) to compute the target, </w:t>
+      </w:r>
+      <m:oMath>
+        <m:sSub>
+          <m:sSubPr>
+            <m:ctrlPr>
+              <w:rPr>
+                <w:rFonts w:ascii="Cambria Math" w:hAnsi="Cambria Math"/>
+                <w:i/>
+              </w:rPr>
+            </m:ctrlPr>
+          </m:sSubPr>
+          <m:e>
+            <m:r>
+              <w:rPr>
+                <w:rFonts w:ascii="Cambria Math" w:hAnsi="Cambria Math"/>
+              </w:rPr>
+              <m:t>y</m:t>
+            </m:r>
+          </m:e>
+          <m:sub>
+            <m:r>
+              <w:rPr>
+                <w:rFonts w:ascii="Cambria Math" w:hAnsi="Cambria Math"/>
+              </w:rPr>
+              <m:t>i</m:t>
+            </m:r>
+          </m:sub>
+        </m:sSub>
+      </m:oMath>
+      <w:r>
+        <w:t>.  The loss can then be calculated as</w:t>
       </w:r>
     </w:p>
-    <w:p/>
     <w:p>
-      <w:pPr>
-        <w:ind w:firstLine="202"/>
-      </w:pPr>
-      <w:r>
-        <w:t xml:space="preserve">If you have submitted any papers recently that may appear to the reviewers to violate this condition, then it is your responsibility to (1) cite these papers (preserving anonymity as described in Section 1.6 below), (2) argue in the body of your paper why your CVPR paper is nontrivially different from these concurrent submissions, and (3) include </w:t>
-      </w:r>
-      <w:proofErr w:type="spellStart"/>
-      <w:r>
-        <w:t>anosnimized</w:t>
-      </w:r>
-      <w:proofErr w:type="spellEnd"/>
-      <w:r>
-        <w:t xml:space="preserve"> versions of those papers in the supplemental material.</w:t>
+      <m:oMath>
+        <m:r>
+          <w:rPr>
+            <w:rFonts w:ascii="Cambria Math" w:hAnsi="Cambria Math"/>
+          </w:rPr>
+          <m:t> </m:t>
+        </m:r>
+        <m:sSub>
+          <m:sSubPr>
+            <m:ctrlPr>
+              <w:rPr>
+                <w:rFonts w:ascii="Cambria Math" w:hAnsi="Cambria Math"/>
+                <w:i/>
+              </w:rPr>
+            </m:ctrlPr>
+          </m:sSubPr>
+          <m:e>
+            <m:r>
+              <w:rPr>
+                <w:rFonts w:ascii="Cambria Math" w:hAnsi="Cambria Math"/>
+              </w:rPr>
+              <m:t>L</m:t>
+            </m:r>
+          </m:e>
+          <m:sub>
+            <m:r>
+              <w:rPr>
+                <w:rFonts w:ascii="Cambria Math" w:hAnsi="Cambria Math"/>
+              </w:rPr>
+              <m:t>i</m:t>
+            </m:r>
+          </m:sub>
+        </m:sSub>
+        <m:r>
+          <w:rPr>
+            <w:rFonts w:ascii="Cambria Math" w:hAnsi="Cambria Math"/>
+          </w:rPr>
+          <m:t>=</m:t>
+        </m:r>
+        <m:d>
+          <m:dPr>
+            <m:ctrlPr>
+              <w:rPr>
+                <w:rFonts w:ascii="Cambria Math" w:hAnsi="Cambria Math"/>
+              </w:rPr>
+            </m:ctrlPr>
+          </m:dPr>
+          <m:e>
+            <m:sSub>
+              <m:sSubPr>
+                <m:ctrlPr>
+                  <w:rPr>
+                    <w:rFonts w:ascii="Cambria Math" w:hAnsi="Cambria Math"/>
+                    <w:i/>
+                  </w:rPr>
+                </m:ctrlPr>
+              </m:sSubPr>
+              <m:e>
+                <m:r>
+                  <w:rPr>
+                    <w:rFonts w:ascii="Cambria Math" w:hAnsi="Cambria Math"/>
+                  </w:rPr>
+                  <m:t>y</m:t>
+                </m:r>
+              </m:e>
+              <m:sub>
+                <m:r>
+                  <w:rPr>
+                    <w:rFonts w:ascii="Cambria Math" w:hAnsi="Cambria Math"/>
+                  </w:rPr>
+                  <m:t>i</m:t>
+                </m:r>
+              </m:sub>
+            </m:sSub>
+            <m:r>
+              <w:rPr>
+                <w:rFonts w:ascii="Cambria Math" w:hAnsi="Cambria Math"/>
+              </w:rPr>
+              <m:t>-Q</m:t>
+            </m:r>
+            <m:d>
+              <m:dPr>
+                <m:ctrlPr>
+                  <w:rPr>
+                    <w:rFonts w:ascii="Cambria Math" w:hAnsi="Cambria Math"/>
+                    <w:i/>
+                  </w:rPr>
+                </m:ctrlPr>
+              </m:dPr>
+              <m:e>
+                <m:r>
+                  <w:rPr>
+                    <w:rFonts w:ascii="Cambria Math" w:hAnsi="Cambria Math"/>
+                  </w:rPr>
+                  <m:t>s,a;</m:t>
+                </m:r>
+                <m:sSub>
+                  <m:sSubPr>
+                    <m:ctrlPr>
+                      <w:rPr>
+                        <w:rFonts w:ascii="Cambria Math" w:hAnsi="Cambria Math"/>
+                        <w:i/>
+                      </w:rPr>
+                    </m:ctrlPr>
+                  </m:sSubPr>
+                  <m:e>
+                    <m:r>
+                      <m:rPr>
+                        <m:sty m:val="p"/>
+                      </m:rPr>
+                      <w:rPr>
+                        <w:rFonts w:ascii="Cambria Math" w:hAnsi="Cambria Math"/>
+                      </w:rPr>
+                      <m:t>θ</m:t>
+                    </m:r>
+                  </m:e>
+                  <m:sub>
+                    <m:r>
+                      <w:rPr>
+                        <w:rFonts w:ascii="Cambria Math" w:hAnsi="Cambria Math"/>
+                      </w:rPr>
+                      <m:t>i</m:t>
+                    </m:r>
+                  </m:sub>
+                </m:sSub>
+              </m:e>
+            </m:d>
+            <m:ctrlPr>
+              <w:rPr>
+                <w:rFonts w:ascii="Cambria Math" w:hAnsi="Cambria Math"/>
+                <w:i/>
+              </w:rPr>
+            </m:ctrlPr>
+          </m:e>
+        </m:d>
+      </m:oMath>
+      <w:r>
+        <w:t xml:space="preserve">, where  </w:t>
+      </w:r>
+      <m:oMath>
+        <m:sSub>
+          <m:sSubPr>
+            <m:ctrlPr>
+              <w:rPr>
+                <w:rFonts w:ascii="Cambria Math" w:hAnsi="Cambria Math"/>
+                <w:i/>
+              </w:rPr>
+            </m:ctrlPr>
+          </m:sSubPr>
+          <m:e>
+            <m:r>
+              <w:rPr>
+                <w:rFonts w:ascii="Cambria Math" w:hAnsi="Cambria Math"/>
+              </w:rPr>
+              <m:t>y</m:t>
+            </m:r>
+          </m:e>
+          <m:sub>
+            <m:r>
+              <w:rPr>
+                <w:rFonts w:ascii="Cambria Math" w:hAnsi="Cambria Math"/>
+              </w:rPr>
+              <m:t>i</m:t>
+            </m:r>
+          </m:sub>
+        </m:sSub>
+        <m:r>
+          <w:rPr>
+            <w:rFonts w:ascii="Cambria Math" w:hAnsi="Cambria Math"/>
+          </w:rPr>
+          <m:t>=</m:t>
+        </m:r>
+        <m:d>
+          <m:dPr>
+            <m:begChr m:val="["/>
+            <m:sepChr m:val="∣"/>
+            <m:endChr m:val="]"/>
+            <m:ctrlPr>
+              <w:rPr>
+                <w:rFonts w:ascii="Cambria Math" w:hAnsi="Cambria Math"/>
+              </w:rPr>
+            </m:ctrlPr>
+          </m:dPr>
+          <m:e>
+            <m:r>
+              <w:rPr>
+                <w:rFonts w:ascii="Cambria Math" w:hAnsi="Cambria Math"/>
+              </w:rPr>
+              <m:t>r+</m:t>
+            </m:r>
+            <m:r>
+              <m:rPr>
+                <m:sty m:val="p"/>
+              </m:rPr>
+              <w:rPr>
+                <w:rFonts w:ascii="Cambria Math" w:hAnsi="Cambria Math"/>
+              </w:rPr>
+              <m:t>γ</m:t>
+            </m:r>
+            <m:func>
+              <m:funcPr>
+                <m:ctrlPr>
+                  <w:rPr>
+                    <w:rFonts w:ascii="Cambria Math" w:hAnsi="Cambria Math"/>
+                  </w:rPr>
+                </m:ctrlPr>
+              </m:funcPr>
+              <m:fName>
+                <m:limLow>
+                  <m:limLowPr>
+                    <m:ctrlPr>
+                      <w:rPr>
+                        <w:rFonts w:ascii="Cambria Math" w:hAnsi="Cambria Math"/>
+                        <w:i/>
+                      </w:rPr>
+                    </m:ctrlPr>
+                  </m:limLowPr>
+                  <m:e>
+                    <m:r>
+                      <m:rPr>
+                        <m:sty m:val="p"/>
+                      </m:rPr>
+                      <w:rPr>
+                        <w:rFonts w:ascii="Cambria Math" w:hAnsi="Cambria Math"/>
+                      </w:rPr>
+                      <m:t>max</m:t>
+                    </m:r>
+                  </m:e>
+                  <m:lim>
+                    <m:sSup>
+                      <m:sSupPr>
+                        <m:ctrlPr>
+                          <w:rPr>
+                            <w:rFonts w:ascii="Cambria Math" w:hAnsi="Cambria Math"/>
+                            <w:i/>
+                          </w:rPr>
+                        </m:ctrlPr>
+                      </m:sSupPr>
+                      <m:e>
+                        <m:r>
+                          <w:rPr>
+                            <w:rFonts w:ascii="Cambria Math" w:hAnsi="Cambria Math"/>
+                          </w:rPr>
+                          <m:t>a</m:t>
+                        </m:r>
+                      </m:e>
+                      <m:sup>
+                        <m:r>
+                          <w:rPr>
+                            <w:rFonts w:ascii="Cambria Math" w:hAnsi="Cambria Math"/>
+                          </w:rPr>
+                          <m:t>'</m:t>
+                        </m:r>
+                      </m:sup>
+                    </m:sSup>
+                    <m:ctrlPr>
+                      <w:rPr>
+                        <w:rFonts w:ascii="Cambria Math" w:hAnsi="Cambria Math"/>
+                      </w:rPr>
+                    </m:ctrlPr>
+                  </m:lim>
+                </m:limLow>
+                <m:ctrlPr>
+                  <w:rPr>
+                    <w:rFonts w:ascii="Cambria Math" w:hAnsi="Cambria Math"/>
+                    <w:i/>
+                  </w:rPr>
+                </m:ctrlPr>
+              </m:fName>
+              <m:e>
+                <m:r>
+                  <w:rPr>
+                    <w:rFonts w:ascii="Cambria Math" w:hAnsi="Cambria Math"/>
+                  </w:rPr>
+                  <m:t>Q</m:t>
+                </m:r>
+                <m:ctrlPr>
+                  <w:rPr>
+                    <w:rFonts w:ascii="Cambria Math" w:hAnsi="Cambria Math"/>
+                    <w:i/>
+                  </w:rPr>
+                </m:ctrlPr>
+              </m:e>
+            </m:func>
+            <m:d>
+              <m:dPr>
+                <m:ctrlPr>
+                  <w:rPr>
+                    <w:rFonts w:ascii="Cambria Math" w:hAnsi="Cambria Math"/>
+                    <w:i/>
+                  </w:rPr>
+                </m:ctrlPr>
+              </m:dPr>
+              <m:e>
+                <m:sSup>
+                  <m:sSupPr>
+                    <m:ctrlPr>
+                      <w:rPr>
+                        <w:rFonts w:ascii="Cambria Math" w:hAnsi="Cambria Math"/>
+                        <w:i/>
+                      </w:rPr>
+                    </m:ctrlPr>
+                  </m:sSupPr>
+                  <m:e>
+                    <m:r>
+                      <w:rPr>
+                        <w:rFonts w:ascii="Cambria Math" w:hAnsi="Cambria Math"/>
+                      </w:rPr>
+                      <m:t>s</m:t>
+                    </m:r>
+                  </m:e>
+                  <m:sup>
+                    <m:r>
+                      <w:rPr>
+                        <w:rFonts w:ascii="Cambria Math" w:hAnsi="Cambria Math"/>
+                      </w:rPr>
+                      <m:t>'</m:t>
+                    </m:r>
+                  </m:sup>
+                </m:sSup>
+                <m:r>
+                  <w:rPr>
+                    <w:rFonts w:ascii="Cambria Math" w:hAnsi="Cambria Math"/>
+                  </w:rPr>
+                  <m:t>,</m:t>
+                </m:r>
+                <m:sSup>
+                  <m:sSupPr>
+                    <m:ctrlPr>
+                      <w:rPr>
+                        <w:rFonts w:ascii="Cambria Math" w:hAnsi="Cambria Math"/>
+                        <w:i/>
+                      </w:rPr>
+                    </m:ctrlPr>
+                  </m:sSupPr>
+                  <m:e>
+                    <m:r>
+                      <w:rPr>
+                        <w:rFonts w:ascii="Cambria Math" w:hAnsi="Cambria Math"/>
+                      </w:rPr>
+                      <m:t>a</m:t>
+                    </m:r>
+                  </m:e>
+                  <m:sup>
+                    <m:r>
+                      <w:rPr>
+                        <w:rFonts w:ascii="Cambria Math" w:hAnsi="Cambria Math"/>
+                      </w:rPr>
+                      <m:t>'</m:t>
+                    </m:r>
+                  </m:sup>
+                </m:sSup>
+                <m:r>
+                  <w:rPr>
+                    <w:rFonts w:ascii="Cambria Math" w:hAnsi="Cambria Math"/>
+                  </w:rPr>
+                  <m:t>;</m:t>
+                </m:r>
+                <m:sSub>
+                  <m:sSubPr>
+                    <m:ctrlPr>
+                      <w:rPr>
+                        <w:rFonts w:ascii="Cambria Math" w:hAnsi="Cambria Math"/>
+                        <w:i/>
+                      </w:rPr>
+                    </m:ctrlPr>
+                  </m:sSubPr>
+                  <m:e>
+                    <m:r>
+                      <m:rPr>
+                        <m:sty m:val="p"/>
+                      </m:rPr>
+                      <w:rPr>
+                        <w:rFonts w:ascii="Cambria Math" w:hAnsi="Cambria Math"/>
+                      </w:rPr>
+                      <m:t>θ</m:t>
+                    </m:r>
+                  </m:e>
+                  <m:sub>
+                    <m:r>
+                      <w:rPr>
+                        <w:rFonts w:ascii="Cambria Math" w:hAnsi="Cambria Math"/>
+                      </w:rPr>
+                      <m:t>i-1</m:t>
+                    </m:r>
+                  </m:sub>
+                </m:sSub>
+              </m:e>
+            </m:d>
+          </m:e>
+          <m:e>
+            <m:r>
+              <w:rPr>
+                <w:rFonts w:ascii="Cambria Math" w:hAnsi="Cambria Math"/>
+              </w:rPr>
+              <m:t>s,a</m:t>
+            </m:r>
+            <m:ctrlPr>
+              <w:rPr>
+                <w:rFonts w:ascii="Cambria Math" w:hAnsi="Cambria Math"/>
+                <w:i/>
+              </w:rPr>
+            </m:ctrlPr>
+          </m:e>
+        </m:d>
+      </m:oMath>
+      <w:r>
+        <w:t>.  One of key insights of the Mnih paper was to instead build a</w:t>
+      </w:r>
+      <w:r>
+        <w:t>n</w:t>
+      </w:r>
+      <w:r>
+        <w:t xml:space="preserve"> Experience Replay</w:t>
+      </w:r>
+      <w:r>
+        <w:t xml:space="preserve"> </w:t>
+      </w:r>
+      <w:r>
+        <w:t xml:space="preserve">, a buffer of states collected during training as the agent was playing using an </w:t>
+      </w:r>
+      <w:r>
+        <w:t>ε</w:t>
+      </w:r>
+      <w:r>
+        <w:t>-greedy</w:t>
+      </w:r>
+      <w:r>
+        <w:t xml:space="preserve"> strategy (defined as taking a random action </w:t>
+      </w:r>
+      <w:r>
+        <w:t>ε</w:t>
+      </w:r>
+      <w:r>
+        <w:t xml:space="preserve"> percent of the time and using the target network to find the max Q-value action (1-</w:t>
+      </w:r>
+      <w:r>
+        <w:t xml:space="preserve"> </w:t>
+      </w:r>
+      <w:r>
+        <w:t>ε</w:t>
+      </w:r>
+      <w:r>
+        <w:t xml:space="preserve">) percent of the time.   </w:t>
       </w:r>
     </w:p>
     <w:p>
@@ -461,7 +1732,7 @@
         <w:pStyle w:val="Heading2"/>
       </w:pPr>
       <w:r>
-        <w:t>Paper length</w:t>
+        <w:t>DQN vs Double DQN</w:t>
       </w:r>
     </w:p>
     <w:p>
@@ -469,7 +1740,223 @@
         <w:pStyle w:val="Text"/>
       </w:pPr>
       <w:r>
-        <w:t>Consult the call for papers for page-length limits. Overlength papers will simply not be reviewed. This includes papers where the margins and formatting are deemed to have been significantly altered from those laid down by this style guide. Note that this LATEX guide already sets figure captions and references in a smaller font. The reason such papers will not be reviewed is that there is no provision for supervised revisions of manuscripts. The reviewing process cannot determine the suitability of the paper for presentation in eight pages if it is reviewed in eleven.</w:t>
+        <w:t xml:space="preserve">The standard DQN process (which I followed in my implementation) relies on sampling a random batch of states </w:t>
+      </w:r>
+      <m:oMath>
+        <m:sSub>
+          <m:sSubPr>
+            <m:ctrlPr>
+              <w:rPr>
+                <w:rFonts w:ascii="Cambria Math" w:hAnsi="Cambria Math"/>
+                <w:i/>
+              </w:rPr>
+            </m:ctrlPr>
+          </m:sSubPr>
+          <m:e>
+            <m:r>
+              <w:rPr>
+                <w:rFonts w:ascii="Cambria Math" w:hAnsi="Cambria Math"/>
+              </w:rPr>
+              <m:t>s</m:t>
+            </m:r>
+          </m:e>
+          <m:sub>
+            <m:r>
+              <w:rPr>
+                <w:rFonts w:ascii="Cambria Math" w:hAnsi="Cambria Math"/>
+              </w:rPr>
+              <m:t>t</m:t>
+            </m:r>
+          </m:sub>
+        </m:sSub>
+      </m:oMath>
+      <w:r>
+        <w:t xml:space="preserve"> and </w:t>
+      </w:r>
+      <m:oMath>
+        <m:sSub>
+          <m:sSubPr>
+            <m:ctrlPr>
+              <w:rPr>
+                <w:rFonts w:ascii="Cambria Math" w:hAnsi="Cambria Math"/>
+                <w:i/>
+              </w:rPr>
+            </m:ctrlPr>
+          </m:sSubPr>
+          <m:e>
+            <m:r>
+              <w:rPr>
+                <w:rFonts w:ascii="Cambria Math" w:hAnsi="Cambria Math"/>
+              </w:rPr>
+              <m:t>s</m:t>
+            </m:r>
+          </m:e>
+          <m:sub>
+            <m:r>
+              <w:rPr>
+                <w:rFonts w:ascii="Cambria Math" w:hAnsi="Cambria Math"/>
+              </w:rPr>
+              <m:t>t</m:t>
+            </m:r>
+            <m:r>
+              <w:rPr>
+                <w:rFonts w:ascii="Cambria Math" w:hAnsi="Cambria Math"/>
+              </w:rPr>
+              <m:t>+1</m:t>
+            </m:r>
+          </m:sub>
+        </m:sSub>
+      </m:oMath>
+      <w:r>
+        <w:t xml:space="preserve"> from the replay buffer, passing the </w:t>
+      </w:r>
+      <m:oMath>
+        <m:sSub>
+          <m:sSubPr>
+            <m:ctrlPr>
+              <w:rPr>
+                <w:rFonts w:ascii="Cambria Math" w:hAnsi="Cambria Math"/>
+                <w:i/>
+              </w:rPr>
+            </m:ctrlPr>
+          </m:sSubPr>
+          <m:e>
+            <m:r>
+              <w:rPr>
+                <w:rFonts w:ascii="Cambria Math" w:hAnsi="Cambria Math"/>
+              </w:rPr>
+              <m:t>s</m:t>
+            </m:r>
+          </m:e>
+          <m:sub>
+            <m:r>
+              <w:rPr>
+                <w:rFonts w:ascii="Cambria Math" w:hAnsi="Cambria Math"/>
+              </w:rPr>
+              <m:t>t</m:t>
+            </m:r>
+          </m:sub>
+        </m:sSub>
+      </m:oMath>
+      <w:r>
+        <w:t xml:space="preserve"> states to the current iteration of the network (the </w:t>
+      </w:r>
+      <w:r>
+        <w:rPr>
+          <w:i/>
+          <w:iCs/>
+        </w:rPr>
+        <w:t>policy</w:t>
+      </w:r>
+      <w:r>
+        <w:t xml:space="preserve"> network) and the </w:t>
+      </w:r>
+      <m:oMath>
+        <m:sSub>
+          <m:sSubPr>
+            <m:ctrlPr>
+              <w:rPr>
+                <w:rFonts w:ascii="Cambria Math" w:hAnsi="Cambria Math"/>
+                <w:i/>
+              </w:rPr>
+            </m:ctrlPr>
+          </m:sSubPr>
+          <m:e>
+            <m:r>
+              <w:rPr>
+                <w:rFonts w:ascii="Cambria Math" w:hAnsi="Cambria Math"/>
+              </w:rPr>
+              <m:t>s</m:t>
+            </m:r>
+          </m:e>
+          <m:sub>
+            <m:r>
+              <w:rPr>
+                <w:rFonts w:ascii="Cambria Math" w:hAnsi="Cambria Math"/>
+              </w:rPr>
+              <m:t>t+1</m:t>
+            </m:r>
+          </m:sub>
+        </m:sSub>
+      </m:oMath>
+      <w:r>
+        <w:t xml:space="preserve"> states to the target network, then calculating a loss and performing stochastic gradient descent to update the policy network.  The target network parameters are then updated to match the policy network periodically (</w:t>
+      </w:r>
+      <w:r>
+        <w:t>the exact frequency is controlled via a</w:t>
+      </w:r>
+      <w:r>
+        <w:t xml:space="preserve"> hyperparameter typically in the range of once every 1K – 10K </w:t>
+      </w:r>
+      <w:r>
+        <w:t>training steps</w:t>
+      </w:r>
+      <w:r>
+        <w:t xml:space="preserve">)  </w:t>
+      </w:r>
+    </w:p>
+    <w:p>
+      <w:pPr>
+        <w:pStyle w:val="Text"/>
+      </w:pPr>
+      <w:r>
+        <w:t>While this</w:t>
+      </w:r>
+      <w:r>
+        <w:t xml:space="preserve"> works quite well, but it does have the downside of creating </w:t>
+      </w:r>
+      <w:r>
+        <w:t xml:space="preserve">positive </w:t>
+      </w:r>
+      <w:r>
+        <w:t>feedback l</w:t>
+      </w:r>
+      <w:r>
+        <w:t>oops that lead to overestimated Q-values, due to both the action selection and value estimation being done using the same Q-function.  The algorithm selects the maximum Q-value from noisy estimates, tending to select overestimated values which creates a bias that is then propagated into the learning target as well, causing the network to learn even higher Q-values.</w:t>
+      </w:r>
+    </w:p>
+    <w:p>
+      <w:pPr>
+        <w:pStyle w:val="Text"/>
+      </w:pPr>
+      <w:r>
+        <w:t xml:space="preserve">To address this issue, the </w:t>
+      </w:r>
+      <w:r>
+        <w:t>Hasselt</w:t>
+      </w:r>
+      <w:r>
+        <w:t xml:space="preserve"> et al. paper introduced the concept of a Double DQN.  It still makes use of both a policy network and target network, but the key difference is that while actions are selected based on the Q-values calculated using the policy network, the training target is calculated using Q-values from the target network for that policy network selected action.  The paper showed that this is successful in reducing overestimation bias (the mathematics of which are beyond the scope of this writeup), and it generally led to more successful agents (i.e. produced higher scores) across a variety of Atari games.  Notably however, </w:t>
+      </w:r>
+      <w:r>
+        <w:rPr>
+          <w:i/>
+          <w:iCs/>
+        </w:rPr>
+        <w:t>Breakout</w:t>
+      </w:r>
+      <w:r>
+        <w:t xml:space="preserve"> was one of a minority of games where the </w:t>
+      </w:r>
+      <w:r>
+        <w:t xml:space="preserve">Hasselt </w:t>
+      </w:r>
+      <w:r>
+        <w:t xml:space="preserve">paper </w:t>
+      </w:r>
+      <w:r>
+        <w:t xml:space="preserve">actually </w:t>
+      </w:r>
+      <w:r>
+        <w:t>reported higher results for the standard DQN – something I saw as well in my empirical results (to be discussed further later).</w:t>
+      </w:r>
+    </w:p>
+    <w:p>
+      <w:pPr>
+        <w:pStyle w:val="Text"/>
+      </w:pPr>
+      <w:r>
+        <w:t xml:space="preserve">  </w:t>
       </w:r>
     </w:p>
     <w:p>
@@ -485,35 +1972,7 @@
         <w:pStyle w:val="Text"/>
       </w:pPr>
       <w:r>
-        <w:t xml:space="preserve">The LATEX style defines a printed ruler which should be present in the version submitted for review. The ruler is provided in order that reviewers may comment on </w:t>
-      </w:r>
-      <w:proofErr w:type="gramStart"/>
-      <w:r>
-        <w:t>particular lines</w:t>
-      </w:r>
-      <w:proofErr w:type="gramEnd"/>
-      <w:r>
-        <w:t xml:space="preserve"> in the paper without circumlocution. If you are preparing a document using a non-LATEX document preparation system, please arrange for an equivalent ruler to appear on the final output pages. The presence or absence of the ruler should not change the appearance of any other content on the page. The </w:t>
-      </w:r>
-      <w:proofErr w:type="gramStart"/>
-      <w:r>
-        <w:t>camera ready</w:t>
-      </w:r>
-      <w:proofErr w:type="gramEnd"/>
-      <w:r>
-        <w:t xml:space="preserve"> copy should not contain a ruler. (LATEX users may uncomment the \</w:t>
-      </w:r>
-      <w:proofErr w:type="spellStart"/>
-      <w:r>
-        <w:t>cvprfinalcopy</w:t>
-      </w:r>
-      <w:proofErr w:type="spellEnd"/>
-      <w:r>
-        <w:t xml:space="preserve"> command in the document preamble.) Reviewers: note that the ruler measurements do not align well with lines in the paper—this turns out to be very difficult to do well when the paper contains many figures </w:t>
-      </w:r>
-      <w:r>
-        <w:lastRenderedPageBreak/>
-        <w:t>and equations, and, when done, looks ugly. Just use fractional references (e.g. this line is 189.5), although in most cases one would expect that the approximate location will be adequate.</w:t>
+        <w:t>The LATEX style defines a printed ruler which should be present in the version submitted for review. The ruler is provided in order that reviewers may comment on particular lines in the paper without circumlocution. If you are preparing a document using a non-LATEX document preparation system, please arrange for an equivalent ruler to appear on the final output pages. The presence or absence of the ruler should not change the appearance of any other content on the page. The camera ready copy should not contain a ruler. (LATEX users may uncomment the \cvprfinalcopy command in the document preamble.) Reviewers: note that the ruler measurements do not align well with lines in the paper—this turns out to be very difficult to do well when the paper contains many figures and equations, and, when done, looks ugly. Just use fractional references (e.g. this line is 189.5), although in most cases one would expect that the approximate location will be adequate.</w:t>
       </w:r>
     </w:p>
     <w:p>
@@ -529,23 +1988,7 @@
         <w:pStyle w:val="Text"/>
       </w:pPr>
       <w:r>
-        <w:t xml:space="preserve">Please number </w:t>
-      </w:r>
-      <w:proofErr w:type="gramStart"/>
-      <w:r>
-        <w:t>all of</w:t>
-      </w:r>
-      <w:proofErr w:type="gramEnd"/>
-      <w:r>
-        <w:t xml:space="preserve"> your sections and displayed equations. It is important for readers to be able to refer to any </w:t>
-      </w:r>
-      <w:proofErr w:type="gramStart"/>
-      <w:r>
-        <w:t>particular equation</w:t>
-      </w:r>
-      <w:proofErr w:type="gramEnd"/>
-      <w:r>
-        <w:t xml:space="preserve">. Just because you didn’t refer to it in the text doesn’t mean some future reader might not need to refer to it. It is cumbersome to have to use circumlocutions like “the equation second from the top of page 3 column 1”. (Note that the ruler will not be present in the final copy, so is not an alternative to equation numbers). All authors will benefit from reading Mermin’s description of how to write mathematics: </w:t>
+        <w:t xml:space="preserve">Please number all of your sections and displayed equations. It is important for readers to be able to refer to any particular equation. Just because you didn’t refer to it in the text doesn’t mean some future reader might not need to refer to it. It is cumbersome to have to use circumlocutions like “the equation second from the top of page 3 column 1”. (Note that the ruler will not be present in the final copy, so is not an alternative to equation numbers). All authors will benefit from reading Mermin’s description of how to write mathematics: </w:t>
       </w:r>
       <w:hyperlink r:id="rId7" w:history="1">
         <w:r>
@@ -575,11 +2018,9 @@
       <w:pPr>
         <w:pStyle w:val="Text"/>
       </w:pPr>
-      <w:proofErr w:type="spellStart"/>
       <w:r>
         <w:t>Sdflklj</w:t>
       </w:r>
-      <w:proofErr w:type="spellEnd"/>
     </w:p>
     <w:p>
       <w:pPr>
@@ -719,15 +2160,7 @@
                                 </w:r>
                               </w:fldSimple>
                               <w:r>
-                                <w:t xml:space="preserve">: Example of a figure with caption.  Captions are set in roman, 9 </w:t>
-                              </w:r>
-                              <w:proofErr w:type="gramStart"/>
-                              <w:r>
-                                <w:t>point</w:t>
-                              </w:r>
-                              <w:proofErr w:type="gramEnd"/>
-                              <w:r>
-                                <w:t xml:space="preserve">.  Use a Drawing area to make space for figures.  </w:t>
+                                <w:t xml:space="preserve">: Example of a figure with caption.  Captions are set in roman, 9 point.  Use a Drawing area to make space for figures.  </w:t>
                               </w:r>
                             </w:p>
                           </w:txbxContent>
@@ -827,15 +2260,7 @@
                           </w:r>
                         </w:fldSimple>
                         <w:r>
-                          <w:t xml:space="preserve">: Example of a figure with caption.  Captions are set in roman, 9 </w:t>
-                        </w:r>
-                        <w:proofErr w:type="gramStart"/>
-                        <w:r>
-                          <w:t>point</w:t>
-                        </w:r>
-                        <w:proofErr w:type="gramEnd"/>
-                        <w:r>
-                          <w:t xml:space="preserve">.  Use a Drawing area to make space for figures.  </w:t>
+                          <w:t xml:space="preserve">: Example of a figure with caption.  Captions are set in roman, 9 point.  Use a Drawing area to make space for figures.  </w:t>
                         </w:r>
                       </w:p>
                     </w:txbxContent>
@@ -865,15 +2290,11 @@
         <w:pStyle w:val="Text"/>
       </w:pPr>
       <w:r>
-        <w:t xml:space="preserve">Blind review means that you do not use the words “my” or “our” when citing previous work. That is all. (But see below for </w:t>
-      </w:r>
-      <w:proofErr w:type="spellStart"/>
-      <w:r>
-        <w:t>techreports</w:t>
-      </w:r>
-      <w:proofErr w:type="spellEnd"/>
-      <w:r>
-        <w:t>)</w:t>
+        <w:t xml:space="preserve">Blind review means that you do not use the words “my” </w:t>
+      </w:r>
+      <w:r>
+        <w:lastRenderedPageBreak/>
+        <w:t>or “our” when citing previous work. That is all. (But see below for techreports)</w:t>
       </w:r>
     </w:p>
     <w:p>
@@ -881,15 +2302,7 @@
         <w:pStyle w:val="Text"/>
       </w:pPr>
       <w:r>
-        <w:t>Saying “</w:t>
-      </w:r>
-      <w:proofErr w:type="gramStart"/>
-      <w:r>
-        <w:t>this builds</w:t>
-      </w:r>
-      <w:proofErr w:type="gramEnd"/>
-      <w:r>
-        <w:t xml:space="preserve"> on the work of Lucy Smith [1]” does not say that you are Lucy Smith, it says that you are building on her work. If you are Smith and Jones, do not say “as we show in [7]”, say “as Smith and Jones show in [7]” and at the end of the paper, include reference 7 as you would any other cited work.</w:t>
+        <w:t>Saying “this builds on the work of Lucy Smith [1]” does not say that you are Lucy Smith, it says that you are building on her work. If you are Smith and Jones, do not say “as we show in [7]”, say “as Smith and Jones show in [7]” and at the end of the paper, include reference 7 as you would any other cited work.</w:t>
       </w:r>
     </w:p>
     <w:p>
@@ -913,15 +2326,7 @@
         <w:jc w:val="center"/>
       </w:pPr>
       <w:r>
-        <w:t xml:space="preserve">An analysis of the </w:t>
-      </w:r>
-      <w:proofErr w:type="spellStart"/>
-      <w:r>
-        <w:t>frobnicatable</w:t>
-      </w:r>
-      <w:proofErr w:type="spellEnd"/>
-      <w:r>
-        <w:t xml:space="preserve"> foo filter.</w:t>
+        <w:t>An analysis of the frobnicatable foo filter.</w:t>
       </w:r>
     </w:p>
     <w:p>
@@ -1003,15 +2408,7 @@
         <w:jc w:val="center"/>
       </w:pPr>
       <w:r>
-        <w:t xml:space="preserve">An analysis of the </w:t>
-      </w:r>
-      <w:proofErr w:type="spellStart"/>
-      <w:r>
-        <w:t>frobnicatable</w:t>
-      </w:r>
-      <w:proofErr w:type="spellEnd"/>
-      <w:r>
-        <w:t xml:space="preserve"> foo filter.</w:t>
+        <w:t>An analysis of the frobnicatable foo filter.</w:t>
       </w:r>
     </w:p>
     <w:p>
@@ -1065,13 +2462,8 @@
         <w:ind w:left="202"/>
       </w:pPr>
       <w:r>
-        <w:t xml:space="preserve">[1] Smith, L and Jones, C. “The </w:t>
-      </w:r>
-      <w:proofErr w:type="spellStart"/>
-      <w:r>
-        <w:t>frobnicatable</w:t>
-      </w:r>
-      <w:proofErr w:type="spellEnd"/>
+        <w:t>[1] Smith, L and Jones, C. “The frobnicatable</w:t>
+      </w:r>
     </w:p>
     <w:p>
       <w:pPr>
@@ -1102,15 +2494,7 @@
         <w:pStyle w:val="Text"/>
       </w:pPr>
       <w:r>
-        <w:t xml:space="preserve">If you are making a submission to another conference at the same time, which covers similar or overlapping material, you may need to refer to that submission </w:t>
-      </w:r>
-      <w:proofErr w:type="gramStart"/>
-      <w:r>
-        <w:t>in order to</w:t>
-      </w:r>
-      <w:proofErr w:type="gramEnd"/>
-      <w:r>
-        <w:t xml:space="preserve"> explain the differences, just as you would if you had previously published related work. In such cases, include the anonymized parallel submission [4] as additional material and cite it as</w:t>
+        <w:t>If you are making a submission to another conference at the same time, which covers similar or overlapping material, you may need to refer to that submission in order to explain the differences, just as you would if you had previously published related work. In such cases, include the anonymized parallel submission [4] as additional material and cite it as</w:t>
       </w:r>
     </w:p>
     <w:p>
@@ -1118,15 +2502,7 @@
         <w:pStyle w:val="Text"/>
       </w:pPr>
       <w:r>
-        <w:t xml:space="preserve">[1] Authors. “The </w:t>
-      </w:r>
-      <w:proofErr w:type="spellStart"/>
-      <w:r>
-        <w:t>frobnicatable</w:t>
-      </w:r>
-      <w:proofErr w:type="spellEnd"/>
-      <w:r>
-        <w:t xml:space="preserve"> foo filter”, ECCV 2006 Submission ID 324, Supplied as additional material </w:t>
+        <w:t xml:space="preserve">[1] Authors. “The frobnicatable foo filter”, ECCV 2006 Submission ID 324, Supplied as additional material </w:t>
       </w:r>
       <w:r>
         <w:rPr>
@@ -1143,31 +2519,7 @@
         <w:pStyle w:val="Text"/>
       </w:pPr>
       <w:r>
-        <w:t xml:space="preserve">Finally, you may feel you need to tell the reader that more details can be found </w:t>
-      </w:r>
-      <w:proofErr w:type="gramStart"/>
-      <w:r>
-        <w:t>elsewhere, and</w:t>
-      </w:r>
-      <w:proofErr w:type="gramEnd"/>
-      <w:r>
-        <w:t xml:space="preserve"> refer them to a technical report. For conference submissions, the paper must stand on its own, and not require the reviewer to go to a </w:t>
-      </w:r>
-      <w:proofErr w:type="spellStart"/>
-      <w:r>
-        <w:t>techreport</w:t>
-      </w:r>
-      <w:proofErr w:type="spellEnd"/>
-      <w:r>
-        <w:t xml:space="preserve"> for further details. Thus, you may say in the body of the paper “further details may be found in [5]”. Then submit the </w:t>
-      </w:r>
-      <w:proofErr w:type="spellStart"/>
-      <w:r>
-        <w:t>techreport</w:t>
-      </w:r>
-      <w:proofErr w:type="spellEnd"/>
-      <w:r>
-        <w:t xml:space="preserve"> as additional material. Again, you may not assume the reviewers will read this material.</w:t>
+        <w:t>Finally, you may feel you need to tell the reader that more details can be found elsewhere, and refer them to a technical report. For conference submissions, the paper must stand on its own, and not require the reviewer to go to a techreport for further details. Thus, you may say in the body of the paper “further details may be found in [5]”. Then submit the techreport as additional material. Again, you may not assume the reviewers will read this material.</w:t>
       </w:r>
     </w:p>
     <w:p>
@@ -1182,63 +2534,13 @@
         <w:rPr>
           <w:lang w:val="en-GB" w:eastAsia="en-GB"/>
         </w:rPr>
-        <w:t xml:space="preserve">Sometimes your paper is about a problem which you </w:t>
-      </w:r>
-      <w:proofErr w:type="gramStart"/>
+        <w:t xml:space="preserve">Sometimes your paper is about a problem which you tested using a tool which is widely known to be restricted to a single institution. For example, let’s say it’s 1969, you have solved a key problem on the Apollo lander, and you believe that the CVPR70 audience would like to hear about your solution. The work is a development of your celebrated 1968 paper entitled ”Zero-g frobnication: How </w:t>
+      </w:r>
       <w:r>
         <w:rPr>
           <w:lang w:val="en-GB" w:eastAsia="en-GB"/>
         </w:rPr>
-        <w:t>tested</w:t>
-      </w:r>
-      <w:proofErr w:type="gramEnd"/>
-      <w:r>
-        <w:rPr>
-          <w:lang w:val="en-GB" w:eastAsia="en-GB"/>
-        </w:rPr>
-        <w:t xml:space="preserve"> using a tool which is widely known to be restricted to a single institution. For example, </w:t>
-      </w:r>
-      <w:proofErr w:type="gramStart"/>
-      <w:r>
-        <w:rPr>
-          <w:lang w:val="en-GB" w:eastAsia="en-GB"/>
-        </w:rPr>
-        <w:t>let’s</w:t>
-      </w:r>
-      <w:proofErr w:type="gramEnd"/>
-      <w:r>
-        <w:rPr>
-          <w:lang w:val="en-GB" w:eastAsia="en-GB"/>
-        </w:rPr>
-        <w:t xml:space="preserve"> say it’s 1969, you have solved a key problem on the Apollo lander, and you believe that the CVPR70 audience would like to hear about your solution. The work is a development of your celebrated 1968 paper </w:t>
-      </w:r>
-      <w:proofErr w:type="gramStart"/>
-      <w:r>
-        <w:rPr>
-          <w:lang w:val="en-GB" w:eastAsia="en-GB"/>
-        </w:rPr>
-        <w:t>entitled ”Zero</w:t>
-      </w:r>
-      <w:proofErr w:type="gramEnd"/>
-      <w:r>
-        <w:rPr>
-          <w:lang w:val="en-GB" w:eastAsia="en-GB"/>
-        </w:rPr>
-        <w:t xml:space="preserve">-g </w:t>
-      </w:r>
-      <w:proofErr w:type="spellStart"/>
-      <w:r>
-        <w:rPr>
-          <w:lang w:val="en-GB" w:eastAsia="en-GB"/>
-        </w:rPr>
-        <w:t>frobnication</w:t>
-      </w:r>
-      <w:proofErr w:type="spellEnd"/>
-      <w:r>
-        <w:rPr>
-          <w:lang w:val="en-GB" w:eastAsia="en-GB"/>
-        </w:rPr>
-        <w:t xml:space="preserve">: How being the only people in the world with access to the Apollo lander source code makes us a wow at parties”, by Zeus </w:t>
+        <w:t xml:space="preserve">being the only people in the world with access to the Apollo lander source code makes us a wow at parties”, by Zeus </w:t>
       </w:r>
       <w:r>
         <w:rPr>
@@ -1259,63 +2561,7 @@
         <w:rPr>
           <w:lang w:val="en-GB" w:eastAsia="en-GB"/>
         </w:rPr>
-        <w:t xml:space="preserve">You can </w:t>
-      </w:r>
-      <w:proofErr w:type="gramStart"/>
-      <w:r>
-        <w:rPr>
-          <w:lang w:val="en-GB" w:eastAsia="en-GB"/>
-        </w:rPr>
-        <w:t>handle</w:t>
-      </w:r>
-      <w:proofErr w:type="gramEnd"/>
-      <w:r>
-        <w:rPr>
-          <w:lang w:val="en-GB" w:eastAsia="en-GB"/>
-        </w:rPr>
-        <w:t xml:space="preserve"> this paper like any other. </w:t>
-      </w:r>
-      <w:proofErr w:type="gramStart"/>
-      <w:r>
-        <w:rPr>
-          <w:lang w:val="en-GB" w:eastAsia="en-GB"/>
-        </w:rPr>
-        <w:t>Don’t</w:t>
-      </w:r>
-      <w:proofErr w:type="gramEnd"/>
-      <w:r>
-        <w:rPr>
-          <w:lang w:val="en-GB" w:eastAsia="en-GB"/>
-        </w:rPr>
-        <w:t xml:space="preserve"> write “We show how to improve our previous work [Anonymous, 1968]. This time we </w:t>
-      </w:r>
-      <w:proofErr w:type="gramStart"/>
-      <w:r>
-        <w:rPr>
-          <w:lang w:val="en-GB" w:eastAsia="en-GB"/>
-        </w:rPr>
-        <w:t>tested</w:t>
-      </w:r>
-      <w:proofErr w:type="gramEnd"/>
-      <w:r>
-        <w:rPr>
-          <w:lang w:val="en-GB" w:eastAsia="en-GB"/>
-        </w:rPr>
-        <w:t xml:space="preserve"> the algorithm on a lunar lander [name of lander removed for blind review]”. That would be </w:t>
-      </w:r>
-      <w:proofErr w:type="gramStart"/>
-      <w:r>
-        <w:rPr>
-          <w:lang w:val="en-GB" w:eastAsia="en-GB"/>
-        </w:rPr>
-        <w:t>silly, and</w:t>
-      </w:r>
-      <w:proofErr w:type="gramEnd"/>
-      <w:r>
-        <w:rPr>
-          <w:lang w:val="en-GB" w:eastAsia="en-GB"/>
-        </w:rPr>
-        <w:t xml:space="preserve"> would immediately identify the authors. Instead write the following:</w:t>
+        <w:t>You can handle this paper like any other. Don’t write “We show how to improve our previous work [Anonymous, 1968]. This time we tested the algorithm on a lunar lander [name of lander removed for blind review]”. That would be silly, and would immediately identify the authors. Instead write the following:</w:t>
       </w:r>
     </w:p>
     <w:p>
@@ -1330,70 +2576,7 @@
         <w:rPr>
           <w:lang w:val="en-GB" w:eastAsia="en-GB"/>
         </w:rPr>
-        <w:t xml:space="preserve">We describe a system for zero-g </w:t>
-      </w:r>
-      <w:proofErr w:type="spellStart"/>
-      <w:r>
-        <w:rPr>
-          <w:lang w:val="en-GB" w:eastAsia="en-GB"/>
-        </w:rPr>
-        <w:t>frobnication</w:t>
-      </w:r>
-      <w:proofErr w:type="spellEnd"/>
-      <w:r>
-        <w:rPr>
-          <w:lang w:val="en-GB" w:eastAsia="en-GB"/>
-        </w:rPr>
-        <w:t xml:space="preserve">. This system is new because it </w:t>
-      </w:r>
-      <w:proofErr w:type="gramStart"/>
-      <w:r>
-        <w:rPr>
-          <w:lang w:val="en-GB" w:eastAsia="en-GB"/>
-        </w:rPr>
-        <w:t>handles</w:t>
-      </w:r>
-      <w:proofErr w:type="gramEnd"/>
-      <w:r>
-        <w:rPr>
-          <w:lang w:val="en-GB" w:eastAsia="en-GB"/>
-        </w:rPr>
-        <w:t xml:space="preserve"> the following cases: A, </w:t>
-      </w:r>
-      <w:r>
-        <w:rPr>
-          <w:lang w:val="en-GB" w:eastAsia="en-GB"/>
-        </w:rPr>
-        <w:lastRenderedPageBreak/>
-        <w:t xml:space="preserve">B. Previous systems [Zeus et al. 1968] </w:t>
-      </w:r>
-      <w:proofErr w:type="gramStart"/>
-      <w:r>
-        <w:rPr>
-          <w:lang w:val="en-GB" w:eastAsia="en-GB"/>
-        </w:rPr>
-        <w:t>didn’t</w:t>
-      </w:r>
-      <w:proofErr w:type="gramEnd"/>
-      <w:r>
-        <w:rPr>
-          <w:lang w:val="en-GB" w:eastAsia="en-GB"/>
-        </w:rPr>
-        <w:t xml:space="preserve"> handle case B properly. Ours </w:t>
-      </w:r>
-      <w:proofErr w:type="gramStart"/>
-      <w:r>
-        <w:rPr>
-          <w:lang w:val="en-GB" w:eastAsia="en-GB"/>
-        </w:rPr>
-        <w:t>handles</w:t>
-      </w:r>
-      <w:proofErr w:type="gramEnd"/>
-      <w:r>
-        <w:rPr>
-          <w:lang w:val="en-GB" w:eastAsia="en-GB"/>
-        </w:rPr>
-        <w:t xml:space="preserve"> it by including a foo term in the bar integral.</w:t>
+        <w:t>We describe a system for zero-g frobnication. This system is new because it handles the following cases: A, B. Previous systems [Zeus et al. 1968] didn’t handle case B properly. Ours handles it by including a foo term in the bar integral.</w:t>
       </w:r>
     </w:p>
     <w:p>
@@ -1423,21 +2606,7 @@
         <w:rPr>
           <w:lang w:val="en-GB" w:eastAsia="en-GB"/>
         </w:rPr>
-        <w:t xml:space="preserve">The proposed system was integrated with the Apollo lunar lander, and went all the way to the moon, </w:t>
-      </w:r>
-      <w:proofErr w:type="gramStart"/>
-      <w:r>
-        <w:rPr>
-          <w:lang w:val="en-GB" w:eastAsia="en-GB"/>
-        </w:rPr>
-        <w:t>don’t</w:t>
-      </w:r>
-      <w:proofErr w:type="gramEnd"/>
-      <w:r>
-        <w:rPr>
-          <w:lang w:val="en-GB" w:eastAsia="en-GB"/>
-        </w:rPr>
-        <w:t xml:space="preserve"> you know. It displayed the following behaviours which show how well we solved cases A and B: ...</w:t>
+        <w:t>The proposed system was integrated with the Apollo lunar lander, and went all the way to the moon, don’t you know. It displayed the following behaviours which show how well we solved cases A and B: ...</w:t>
       </w:r>
     </w:p>
     <w:p>
@@ -1448,35 +2617,7 @@
         <w:rPr>
           <w:lang w:val="en-GB" w:eastAsia="en-GB"/>
         </w:rPr>
-        <w:t xml:space="preserve">As you can see, the above text follows standard scientific convention, reads better than the first version, and does not explicitly name you as the authors. A reviewer might think it likely that the new paper was written by Zeus et </w:t>
-      </w:r>
-      <w:proofErr w:type="gramStart"/>
-      <w:r>
-        <w:rPr>
-          <w:lang w:val="en-GB" w:eastAsia="en-GB"/>
-        </w:rPr>
-        <w:t>al, but</w:t>
-      </w:r>
-      <w:proofErr w:type="gramEnd"/>
-      <w:r>
-        <w:rPr>
-          <w:lang w:val="en-GB" w:eastAsia="en-GB"/>
-        </w:rPr>
-        <w:t xml:space="preserve"> cannot make any decision based on that guess. He or she would have to be sure that no other authors could have </w:t>
-      </w:r>
-      <w:proofErr w:type="gramStart"/>
-      <w:r>
-        <w:rPr>
-          <w:lang w:val="en-GB" w:eastAsia="en-GB"/>
-        </w:rPr>
-        <w:t>been contracted</w:t>
-      </w:r>
-      <w:proofErr w:type="gramEnd"/>
-      <w:r>
-        <w:rPr>
-          <w:lang w:val="en-GB" w:eastAsia="en-GB"/>
-        </w:rPr>
-        <w:t xml:space="preserve"> to solve problem B.</w:t>
+        <w:t>As you can see, the above text follows standard scientific convention, reads better than the first version, and does not explicitly name you as the authors. A reviewer might think it likely that the new paper was written by Zeus et al, but cannot make any decision based on that guess. He or she would have to be sure that no other authors could have been contracted to solve problem B.</w:t>
       </w:r>
     </w:p>
     <w:p>
@@ -1541,15 +2682,7 @@
         <w:pStyle w:val="Text"/>
       </w:pPr>
       <w:r>
-        <w:t>“</w:t>
-      </w:r>
-      <w:proofErr w:type="spellStart"/>
-      <w:r>
-        <w:t>Frobnication</w:t>
-      </w:r>
-      <w:proofErr w:type="spellEnd"/>
-      <w:r>
-        <w:t xml:space="preserve"> has been trendy lately. It was introduced</w:t>
+        <w:t>“Frobnication has been trendy lately. It was introduced</w:t>
       </w:r>
     </w:p>
     <w:p>
@@ -1558,31 +2691,7 @@
         <w:ind w:firstLine="0"/>
       </w:pPr>
       <w:r>
-        <w:t xml:space="preserve"> by </w:t>
-      </w:r>
-      <w:proofErr w:type="spellStart"/>
-      <w:r>
-        <w:t>Alpher</w:t>
-      </w:r>
-      <w:proofErr w:type="spellEnd"/>
-      <w:r>
-        <w:t xml:space="preserve"> [3], and subsequently developed by </w:t>
-      </w:r>
-      <w:proofErr w:type="spellStart"/>
-      <w:r>
-        <w:t>Alpher</w:t>
-      </w:r>
-      <w:proofErr w:type="spellEnd"/>
-      <w:r>
-        <w:t xml:space="preserve"> and Fotheringham-Smythe [1], and </w:t>
-      </w:r>
-      <w:proofErr w:type="spellStart"/>
-      <w:r>
-        <w:t>Alpher</w:t>
-      </w:r>
-      <w:proofErr w:type="spellEnd"/>
-      <w:r>
-        <w:t xml:space="preserve"> </w:t>
+        <w:t xml:space="preserve"> by Alpher [3], and subsequently developed by Alpher and Fotheringham-Smythe [1], and Alpher </w:t>
       </w:r>
       <w:r>
         <w:rPr>
@@ -1599,31 +2708,7 @@
         <w:pStyle w:val="Text"/>
       </w:pPr>
       <w:r>
-        <w:t xml:space="preserve">This is incorrect: “... subsequently developed by </w:t>
-      </w:r>
-      <w:proofErr w:type="spellStart"/>
-      <w:r>
-        <w:t>Alpher</w:t>
-      </w:r>
-      <w:proofErr w:type="spellEnd"/>
-      <w:r>
-        <w:t xml:space="preserve"> et al. [1] ...” because reference [1] has just two authors. If you use the \</w:t>
-      </w:r>
-      <w:proofErr w:type="spellStart"/>
-      <w:r>
-        <w:t>etal</w:t>
-      </w:r>
-      <w:proofErr w:type="spellEnd"/>
-      <w:r>
-        <w:t xml:space="preserve"> macro provided, then you need not worry about double periods when used at the end of a sentence as in </w:t>
-      </w:r>
-      <w:proofErr w:type="spellStart"/>
-      <w:r>
-        <w:t>Alpher</w:t>
-      </w:r>
-      <w:proofErr w:type="spellEnd"/>
-      <w:r>
-        <w:t xml:space="preserve"> et al.</w:t>
+        <w:t>This is incorrect: “... subsequently developed by Alpher et al. [1] ...” because reference [1] has just two authors. If you use the \etal macro provided, then you need not worry about double periods when used at the end of a sentence as in Alpher et al.</w:t>
       </w:r>
     </w:p>
     <w:p>
@@ -1658,7 +2743,7 @@
           <v:shape id="_x0000_i1025" type="#_x0000_t75" style="width:13.8pt;height:16.15pt" o:ole="">
             <v:imagedata r:id="rId8" o:title=""/>
           </v:shape>
-          <o:OLEObject Type="Embed" ProgID="Equation.3" ShapeID="_x0000_i1025" DrawAspect="Content" ObjectID="_1808405400" r:id="rId9"/>
+          <o:OLEObject Type="Embed" ProgID="Equation.3" ShapeID="_x0000_i1025" DrawAspect="Content" ObjectID="_1808431808" r:id="rId9"/>
         </w:object>
       </w:r>
       <w:r>
@@ -1673,19 +2758,15 @@
           <v:shape id="_x0000_i1026" type="#_x0000_t75" style="width:12.65pt;height:16.15pt" o:ole="">
             <v:imagedata r:id="rId10" o:title=""/>
           </v:shape>
-          <o:OLEObject Type="Embed" ProgID="Equation.3" ShapeID="_x0000_i1026" DrawAspect="Content" ObjectID="_1808405401" r:id="rId11"/>
+          <o:OLEObject Type="Embed" ProgID="Equation.3" ShapeID="_x0000_i1026" DrawAspect="Content" ObjectID="_1808431809" r:id="rId11"/>
         </w:object>
       </w:r>
       <w:r>
-        <w:t xml:space="preserve">inches (22.54 cm) high. Columns are to be 31/4 inches (8.25 cm) wide, with a </w:t>
-      </w:r>
-      <w:proofErr w:type="gramStart"/>
-      <w:r>
-        <w:t>5/16 inch</w:t>
-      </w:r>
-      <w:proofErr w:type="gramEnd"/>
-      <w:r>
-        <w:t xml:space="preserve"> (0.8 cm) space between them. The main title (on the first page) should begin 1.0 inch (2.54 cm) from the top edge of the page. The second and following pages should begin 1.0 inch (2.54 cm) from the top edge. On all pages, the bottom margin should be </w:t>
+        <w:t xml:space="preserve">inches (22.54 cm) high. Columns are to be 31/4 inches (8.25 cm) wide, with a 5/16 inch (0.8 cm) space between them. The main title (on the first page) should begin 1.0 inch (2.54 cm) from the top edge of the page. The second and following pages should begin 1.0 inch (2.54 cm) from </w:t>
+      </w:r>
+      <w:r>
+        <w:lastRenderedPageBreak/>
+        <w:t xml:space="preserve">the top edge. On all pages, the bottom margin should be </w:t>
       </w:r>
       <w:r>
         <w:rPr>
@@ -1696,7 +2777,7 @@
           <v:shape id="_x0000_i1027" type="#_x0000_t75" style="width:12.1pt;height:16.15pt" o:ole="">
             <v:imagedata r:id="rId12" o:title=""/>
           </v:shape>
-          <o:OLEObject Type="Embed" ProgID="Equation.3" ShapeID="_x0000_i1027" DrawAspect="Content" ObjectID="_1808405402" r:id="rId13"/>
+          <o:OLEObject Type="Embed" ProgID="Equation.3" ShapeID="_x0000_i1027" DrawAspect="Content" ObjectID="_1808431810" r:id="rId13"/>
         </w:object>
       </w:r>
       <w:r>
@@ -1711,7 +2792,7 @@
           <v:shape id="_x0000_i1028" type="#_x0000_t75" style="width:12.1pt;height:16.15pt" o:ole="">
             <v:imagedata r:id="rId14" o:title=""/>
           </v:shape>
-          <o:OLEObject Type="Embed" ProgID="Equation.3" ShapeID="_x0000_i1028" DrawAspect="Content" ObjectID="_1808405403" r:id="rId15"/>
+          <o:OLEObject Type="Embed" ProgID="Equation.3" ShapeID="_x0000_i1028" DrawAspect="Content" ObjectID="_1808431811" r:id="rId15"/>
         </w:object>
       </w:r>
       <w:r>
@@ -1916,23 +2997,7 @@
                                   <w:b w:val="0"/>
                                   <w:sz w:val="18"/>
                                 </w:rPr>
-                                <w:t xml:space="preserve"> captions should be </w:t>
-                              </w:r>
-                              <w:proofErr w:type="spellStart"/>
-                              <w:r>
-                                <w:rPr>
-                                  <w:b w:val="0"/>
-                                  <w:sz w:val="18"/>
-                                </w:rPr>
-                                <w:t>centred</w:t>
-                              </w:r>
-                              <w:proofErr w:type="spellEnd"/>
-                              <w:r>
-                                <w:rPr>
-                                  <w:b w:val="0"/>
-                                  <w:sz w:val="18"/>
-                                </w:rPr>
-                                <w:t>.</w:t>
+                                <w:t xml:space="preserve"> captions should be centred.</w:t>
                               </w:r>
                             </w:p>
                           </w:txbxContent>
@@ -2033,23 +3098,7 @@
                             <w:b w:val="0"/>
                             <w:sz w:val="18"/>
                           </w:rPr>
-                          <w:t xml:space="preserve"> captions should be </w:t>
-                        </w:r>
-                        <w:proofErr w:type="spellStart"/>
-                        <w:r>
-                          <w:rPr>
-                            <w:b w:val="0"/>
-                            <w:sz w:val="18"/>
-                          </w:rPr>
-                          <w:t>centred</w:t>
-                        </w:r>
-                        <w:proofErr w:type="spellEnd"/>
-                        <w:r>
-                          <w:rPr>
-                            <w:b w:val="0"/>
-                            <w:sz w:val="18"/>
-                          </w:rPr>
-                          <w:t>.</w:t>
+                          <w:t xml:space="preserve"> captions should be centred.</w:t>
                         </w:r>
                       </w:p>
                     </w:txbxContent>
@@ -2081,7 +3130,7 @@
           <v:shape id="_x0000_i1029" type="#_x0000_t75" style="width:13.8pt;height:16.15pt" o:ole="">
             <v:imagedata r:id="rId8" o:title=""/>
           </v:shape>
-          <o:OLEObject Type="Embed" ProgID="Equation.3" ShapeID="_x0000_i1029" DrawAspect="Content" ObjectID="_1808405404" r:id="rId16"/>
+          <o:OLEObject Type="Embed" ProgID="Equation.3" ShapeID="_x0000_i1029" DrawAspect="Content" ObjectID="_1808431812" r:id="rId16"/>
         </w:object>
       </w:r>
       <w:r>
@@ -2102,7 +3151,7 @@
           <v:shape id="_x0000_i1030" type="#_x0000_t75" style="width:12.65pt;height:16.15pt" o:ole="">
             <v:imagedata r:id="rId10" o:title=""/>
           </v:shape>
-          <o:OLEObject Type="Embed" ProgID="Equation.3" ShapeID="_x0000_i1030" DrawAspect="Content" ObjectID="_1808405405" r:id="rId17"/>
+          <o:OLEObject Type="Embed" ProgID="Equation.3" ShapeID="_x0000_i1030" DrawAspect="Content" ObjectID="_1808431813" r:id="rId17"/>
         </w:object>
       </w:r>
       <w:r>
@@ -2146,15 +3195,7 @@
         <w:pStyle w:val="Text"/>
       </w:pPr>
       <w:r>
-        <w:t xml:space="preserve">The ABSTRACT and MAIN TEXT are to be in a </w:t>
-      </w:r>
-      <w:proofErr w:type="spellStart"/>
-      <w:r>
-        <w:t>twocolumn</w:t>
-      </w:r>
-      <w:proofErr w:type="spellEnd"/>
-      <w:r>
-        <w:t xml:space="preserve"> format.</w:t>
+        <w:t>The ABSTRACT and MAIN TEXT are to be in a twocolumn format.</w:t>
       </w:r>
     </w:p>
     <w:p>
@@ -2162,15 +3203,7 @@
         <w:pStyle w:val="Text"/>
       </w:pPr>
       <w:r>
-        <w:t xml:space="preserve">MAIN TEXT. Type main text in 10-point Times, </w:t>
-      </w:r>
-      <w:proofErr w:type="spellStart"/>
-      <w:r>
-        <w:t>singlespaced</w:t>
-      </w:r>
-      <w:proofErr w:type="spellEnd"/>
-      <w:r>
-        <w:t>. Do NOT use double-spacing. All paragraphs should be indented 1 pica (approx. 1/6 inch or 0.422 cm). Make sure your text is fully justified—that is, flush left and flush right. Please do not place any additional blank lines between paragraphs.</w:t>
+        <w:t>MAIN TEXT. Type main text in 10-point Times, singlespaced. Do NOT use double-spacing. All paragraphs should be indented 1 pica (approx. 1/6 inch or 0.422 cm). Make sure your text is fully justified—that is, flush left and flush right. Please do not place any additional blank lines between paragraphs.</w:t>
       </w:r>
     </w:p>
     <w:p>
@@ -2178,27 +3211,7 @@
         <w:pStyle w:val="Text"/>
       </w:pPr>
       <w:r>
-        <w:t>Figure and table captions should be 9-</w:t>
-      </w:r>
-      <w:proofErr w:type="gramStart"/>
-      <w:r>
-        <w:t>point</w:t>
-      </w:r>
-      <w:proofErr w:type="gramEnd"/>
-      <w:r>
-        <w:t xml:space="preserve"> Roman type </w:t>
-      </w:r>
-      <w:r>
-        <w:lastRenderedPageBreak/>
-        <w:t xml:space="preserve">as in Figures 1 and 2. Short captions should be </w:t>
-      </w:r>
-      <w:proofErr w:type="spellStart"/>
-      <w:r>
-        <w:t>centred</w:t>
-      </w:r>
-      <w:proofErr w:type="spellEnd"/>
-      <w:r>
-        <w:t>. Callouts should be 9-point Helvetica, non-boldface type. Initially capitalize only the first word of section titles and first-, second-, and third-order headings.</w:t>
+        <w:t>Figure and table captions should be 9-point Roman type as in Figures 1 and 2. Short captions should be centred. Callouts should be 9-point Helvetica, non-boldface type. Initially capitalize only the first word of section titles and first-, second-, and third-order headings.</w:t>
       </w:r>
     </w:p>
     <w:p>
@@ -2286,23 +3299,11 @@
         <w:pStyle w:val="Text"/>
       </w:pPr>
       <w:r>
-        <w:t xml:space="preserve">All graphics should be centered. Please ensure that any point you wish to make is resolvable in a printed copy of the paper. Resize fonts in figures to match the font in the body </w:t>
-      </w:r>
-      <w:proofErr w:type="gramStart"/>
-      <w:r>
-        <w:t>text, and</w:t>
-      </w:r>
-      <w:proofErr w:type="gramEnd"/>
-      <w:r>
-        <w:t xml:space="preserve"> choose line widths which render effectively in print. Many readers (and reviewers), even of an electronic copy, will choose to print your paper </w:t>
-      </w:r>
-      <w:proofErr w:type="gramStart"/>
-      <w:r>
-        <w:t>in order to</w:t>
-      </w:r>
-      <w:proofErr w:type="gramEnd"/>
-      <w:r>
-        <w:t xml:space="preserve"> read it.</w:t>
+        <w:t xml:space="preserve">All graphics should be centered. Please ensure that any point you wish to make is resolvable in a printed copy of the paper. Resize fonts in figures to match the font in the body text, and choose line widths which render effectively in print. Many readers (and reviewers), even of an </w:t>
+      </w:r>
+      <w:r>
+        <w:lastRenderedPageBreak/>
+        <w:t>electronic copy, will choose to print your paper in order to read it.</w:t>
       </w:r>
     </w:p>
     <w:p>
@@ -2310,15 +3311,7 @@
         <w:pStyle w:val="Text"/>
       </w:pPr>
       <w:r>
-        <w:t>You cannot insist that they do otherwise, and therefore must not assume that they can zoom in to see tiny details on a graphic. When placing figures in LATEX, it’s almost always best to use \</w:t>
-      </w:r>
-      <w:proofErr w:type="spellStart"/>
-      <w:r>
-        <w:t>includegraphics</w:t>
-      </w:r>
-      <w:proofErr w:type="spellEnd"/>
-      <w:r>
-        <w:t>, and to specify the figure width as a multiple of the line width as in the example below</w:t>
+        <w:t>You cannot insist that they do otherwise, and therefore must not assume that they can zoom in to see tiny details on a graphic. When placing figures in LATEX, it’s almost always best to use \includegraphics, and to specify the figure width as a multiple of the line width as in the example below</w:t>
       </w:r>
     </w:p>
     <w:p>
@@ -2339,57 +3332,7 @@
           <w:rFonts w:ascii="Courier" w:hAnsi="Courier"/>
           <w:sz w:val="18"/>
         </w:rPr>
-        <w:t>\</w:t>
-      </w:r>
-      <w:proofErr w:type="spellStart"/>
-      <w:proofErr w:type="gramStart"/>
-      <w:r>
-        <w:rPr>
-          <w:rFonts w:ascii="Courier" w:hAnsi="Courier"/>
-          <w:sz w:val="18"/>
-        </w:rPr>
-        <w:t>usepackage</w:t>
-      </w:r>
-      <w:proofErr w:type="spellEnd"/>
-      <w:proofErr w:type="gramEnd"/>
-      <w:r>
-        <w:rPr>
-          <w:rFonts w:ascii="Courier" w:hAnsi="Courier"/>
-          <w:sz w:val="18"/>
-        </w:rPr>
-        <w:t>[</w:t>
-      </w:r>
-      <w:proofErr w:type="spellStart"/>
-      <w:r>
-        <w:rPr>
-          <w:rFonts w:ascii="Courier" w:hAnsi="Courier"/>
-          <w:sz w:val="18"/>
-        </w:rPr>
-        <w:t>dvips</w:t>
-      </w:r>
-      <w:proofErr w:type="spellEnd"/>
-      <w:r>
-        <w:rPr>
-          <w:rFonts w:ascii="Courier" w:hAnsi="Courier"/>
-          <w:sz w:val="18"/>
-        </w:rPr>
-        <w:t>]{</w:t>
-      </w:r>
-      <w:proofErr w:type="spellStart"/>
-      <w:r>
-        <w:rPr>
-          <w:rFonts w:ascii="Courier" w:hAnsi="Courier"/>
-          <w:sz w:val="18"/>
-        </w:rPr>
-        <w:t>graphicx</w:t>
-      </w:r>
-      <w:proofErr w:type="spellEnd"/>
-      <w:r>
-        <w:rPr>
-          <w:rFonts w:ascii="Courier" w:hAnsi="Courier"/>
-          <w:sz w:val="18"/>
-        </w:rPr>
-        <w:t>} ...</w:t>
+        <w:t>\usepackage[dvips]{graphicx} ...</w:t>
       </w:r>
     </w:p>
     <w:p>
@@ -2405,25 +3348,7 @@
           <w:rFonts w:ascii="Courier" w:hAnsi="Courier"/>
           <w:sz w:val="18"/>
         </w:rPr>
-        <w:t>\</w:t>
-      </w:r>
-      <w:proofErr w:type="spellStart"/>
-      <w:proofErr w:type="gramStart"/>
-      <w:r>
-        <w:rPr>
-          <w:rFonts w:ascii="Courier" w:hAnsi="Courier"/>
-          <w:sz w:val="18"/>
-        </w:rPr>
-        <w:t>includegraphics</w:t>
-      </w:r>
-      <w:proofErr w:type="spellEnd"/>
-      <w:proofErr w:type="gramEnd"/>
-      <w:r>
-        <w:rPr>
-          <w:rFonts w:ascii="Courier" w:hAnsi="Courier"/>
-          <w:sz w:val="18"/>
-        </w:rPr>
-        <w:t>[width=0.8\linewidth]</w:t>
+        <w:t>\includegraphics[width=0.8\linewidth]</w:t>
       </w:r>
     </w:p>
     <w:p>
@@ -2455,23 +3380,7 @@
         <w:pStyle w:val="Text"/>
       </w:pPr>
       <w:r>
-        <w:t xml:space="preserve">Color is </w:t>
-      </w:r>
-      <w:proofErr w:type="gramStart"/>
-      <w:r>
-        <w:t>valuable, and</w:t>
-      </w:r>
-      <w:proofErr w:type="gramEnd"/>
-      <w:r>
-        <w:t xml:space="preserve"> will be visible to readers of the electronic copy. </w:t>
-      </w:r>
-      <w:proofErr w:type="gramStart"/>
-      <w:r>
-        <w:t>However</w:t>
-      </w:r>
-      <w:proofErr w:type="gramEnd"/>
-      <w:r>
-        <w:t xml:space="preserve"> ensure that, when printed on a monochrome printer, no important information is lost by the conversion to grayscale.</w:t>
+        <w:t>Color is valuable, and will be visible to readers of the electronic copy. However ensure that, when printed on a monochrome printer, no important information is lost by the conversion to grayscale.</w:t>
       </w:r>
     </w:p>
     <w:p>
@@ -2507,23 +3416,7 @@
         <w:pStyle w:val="References"/>
       </w:pPr>
       <w:r>
-        <w:t xml:space="preserve">A. </w:t>
-      </w:r>
-      <w:proofErr w:type="spellStart"/>
-      <w:r>
-        <w:t>Alpher</w:t>
-      </w:r>
-      <w:proofErr w:type="spellEnd"/>
-      <w:r>
-        <w:t xml:space="preserve">, , and J. P. N. Fotheringham-Smythe. </w:t>
-      </w:r>
-      <w:proofErr w:type="spellStart"/>
-      <w:r>
-        <w:t>Frobnication</w:t>
-      </w:r>
-      <w:proofErr w:type="spellEnd"/>
-      <w:r>
-        <w:t xml:space="preserve"> revisited. Journal of Foo, 13(1):234–778, 2003. </w:t>
+        <w:t xml:space="preserve">A. Alpher, , and J. P. N. Fotheringham-Smythe. Frobnication revisited. Journal of Foo, 13(1):234–778, 2003. </w:t>
       </w:r>
     </w:p>
     <w:p>
@@ -2531,23 +3424,7 @@
         <w:pStyle w:val="References"/>
       </w:pPr>
       <w:r>
-        <w:t xml:space="preserve">A. </w:t>
-      </w:r>
-      <w:proofErr w:type="spellStart"/>
-      <w:r>
-        <w:t>Alpher</w:t>
-      </w:r>
-      <w:proofErr w:type="spellEnd"/>
-      <w:r>
-        <w:t xml:space="preserve">, , J. P. N. Fotheringham-Smythe, and G. Gamow. Can a machine </w:t>
-      </w:r>
-      <w:proofErr w:type="spellStart"/>
-      <w:r>
-        <w:t>frobnicate</w:t>
-      </w:r>
-      <w:proofErr w:type="spellEnd"/>
-      <w:r>
-        <w:t xml:space="preserve">? Journal of Foo, 14(1):234–778, 2004. </w:t>
+        <w:t xml:space="preserve">A. Alpher, , J. P. N. Fotheringham-Smythe, and G. Gamow. Can a machine frobnicate? Journal of Foo, 14(1):234–778, 2004. </w:t>
       </w:r>
     </w:p>
     <w:p>
@@ -2555,23 +3432,7 @@
         <w:pStyle w:val="References"/>
       </w:pPr>
       <w:r>
-        <w:t xml:space="preserve">A. </w:t>
-      </w:r>
-      <w:proofErr w:type="spellStart"/>
-      <w:r>
-        <w:t>Alpher</w:t>
-      </w:r>
-      <w:proofErr w:type="spellEnd"/>
-      <w:r>
-        <w:t xml:space="preserve">. </w:t>
-      </w:r>
-      <w:proofErr w:type="spellStart"/>
-      <w:r>
-        <w:t>Frobnication</w:t>
-      </w:r>
-      <w:proofErr w:type="spellEnd"/>
-      <w:r>
-        <w:t xml:space="preserve">. Journal of Foo, 12(1):234–778, 2002. </w:t>
+        <w:t xml:space="preserve">A. Alpher. Frobnication. Journal of Foo, 12(1):234–778, 2002. </w:t>
       </w:r>
     </w:p>
     <w:p>
@@ -2579,15 +3440,7 @@
         <w:pStyle w:val="References"/>
       </w:pPr>
       <w:r>
-        <w:t xml:space="preserve">Authors. The </w:t>
-      </w:r>
-      <w:proofErr w:type="spellStart"/>
-      <w:r>
-        <w:t>frobnicatable</w:t>
-      </w:r>
-      <w:proofErr w:type="spellEnd"/>
-      <w:r>
-        <w:t xml:space="preserve"> foo filter, 2006. ECCV06 submission ID 324. Supplied as additional material eccv06.pdf.</w:t>
+        <w:t>Authors. The frobnicatable foo filter, 2006. ECCV06 submission ID 324. Supplied as additional material eccv06.pdf.</w:t>
       </w:r>
     </w:p>
     <w:p>
@@ -2595,15 +3448,7 @@
         <w:pStyle w:val="References"/>
       </w:pPr>
       <w:r>
-        <w:t xml:space="preserve">Authors. </w:t>
-      </w:r>
-      <w:proofErr w:type="spellStart"/>
-      <w:r>
-        <w:t>Frobnication</w:t>
-      </w:r>
-      <w:proofErr w:type="spellEnd"/>
-      <w:r>
-        <w:t xml:space="preserve"> tutorial, 2006. Supplied as additional material tr.pdf.</w:t>
+        <w:t>Authors. Frobnication tutorial, 2006. Supplied as additional material tr.pdf.</w:t>
       </w:r>
     </w:p>
     <w:p>
@@ -19315,6 +20160,16 @@
     <w:basedOn w:val="DefaultParagraphFont"/>
     <w:rsid w:val="00BF41A6"/>
   </w:style>
+  <w:style w:type="character" w:styleId="PlaceholderText">
+    <w:name w:val="Placeholder Text"/>
+    <w:basedOn w:val="DefaultParagraphFont"/>
+    <w:uiPriority w:val="99"/>
+    <w:semiHidden/>
+    <w:rsid w:val="00476B6D"/>
+    <w:rPr>
+      <w:color w:val="666666"/>
+    </w:rPr>
+  </w:style>
 </w:styles>
 </file>
 

</xml_diff>

<commit_message>
fixed bug in bootstrapping memory resize and metadata creator function
</commit_message>
<xml_diff>
--- a/Illinois_hw/final report/rbisker_cs747_finalpaper_DQN_breakout.docx
+++ b/Illinois_hw/final report/rbisker_cs747_finalpaper_DQN_breakout.docx
@@ -136,7 +136,27 @@
                                 <w:sz w:val="24"/>
                                 <w:szCs w:val="24"/>
                               </w:rPr>
-                              <w:t>Paper ID ****&lt; replace **** here and in header with paperID&gt;</w:t>
+                              <w:t xml:space="preserve">Paper ID ****&lt; replace **** here and in header with </w:t>
+                            </w:r>
+                            <w:proofErr w:type="spellStart"/>
+                            <w:r>
+                              <w:rPr>
+                                <w:rStyle w:val="MemberType"/>
+                                <w:i w:val="0"/>
+                                <w:sz w:val="24"/>
+                                <w:szCs w:val="24"/>
+                              </w:rPr>
+                              <w:t>paperID</w:t>
+                            </w:r>
+                            <w:proofErr w:type="spellEnd"/>
+                            <w:r>
+                              <w:rPr>
+                                <w:rStyle w:val="MemberType"/>
+                                <w:i w:val="0"/>
+                                <w:sz w:val="24"/>
+                                <w:szCs w:val="24"/>
+                              </w:rPr>
+                              <w:t>&gt;</w:t>
                             </w:r>
                           </w:p>
                           <w:p/>
@@ -236,7 +256,27 @@
                           <w:sz w:val="24"/>
                           <w:szCs w:val="24"/>
                         </w:rPr>
-                        <w:t>Paper ID ****&lt; replace **** here and in header with paperID&gt;</w:t>
+                        <w:t xml:space="preserve">Paper ID ****&lt; replace **** here and in header with </w:t>
+                      </w:r>
+                      <w:proofErr w:type="spellStart"/>
+                      <w:r>
+                        <w:rPr>
+                          <w:rStyle w:val="MemberType"/>
+                          <w:i w:val="0"/>
+                          <w:sz w:val="24"/>
+                          <w:szCs w:val="24"/>
+                        </w:rPr>
+                        <w:t>paperID</w:t>
+                      </w:r>
+                      <w:proofErr w:type="spellEnd"/>
+                      <w:r>
+                        <w:rPr>
+                          <w:rStyle w:val="MemberType"/>
+                          <w:i w:val="0"/>
+                          <w:sz w:val="24"/>
+                          <w:szCs w:val="24"/>
+                        </w:rPr>
+                        <w:t>&gt;</w:t>
                       </w:r>
                     </w:p>
                     <w:p/>
@@ -276,7 +316,15 @@
         <w:pStyle w:val="Abstract"/>
       </w:pPr>
       <w:r>
-        <w:t>The ABSTRACT is to be in fully-justified italicized text, at the top of the left-hand column, below the author and affiliation information. Use the word “Abstract” as the title, in 12-point Times, boldface type, centered relative to the column, initially capitalized. The abstract is to be in 10-point, single-spaced type. The abstract may be up to 3 inches (7.62 cm) long. Leave two blank lines after the Abstract, then begin the main text.</w:t>
+        <w:t xml:space="preserve">The ABSTRACT is to be in </w:t>
+      </w:r>
+      <w:proofErr w:type="gramStart"/>
+      <w:r>
+        <w:t>fully-justified</w:t>
+      </w:r>
+      <w:proofErr w:type="gramEnd"/>
+      <w:r>
+        <w:t xml:space="preserve"> italicized text, at the top of the left-hand column, below the author and affiliation information. Use the word “Abstract” as the title, in 12-point Times, boldface type, centered relative to the column, initially capitalized. The abstract is to be in 10-point, single-spaced type. The abstract may be up to 3 inches (7.62 cm) long. Leave two blank lines after the Abstract, then begin the main text.</w:t>
       </w:r>
     </w:p>
     <w:p/>
@@ -296,7 +344,15 @@
         <w:t>This project’s primary was</w:t>
       </w:r>
       <w:r>
-        <w:t xml:space="preserve"> to explore the intersection of deep learning and reinforcement learning.  Specifically, I focused on first implementing and then attempting to improve upon versions of work described the work first described in the original Deep Q-Network paper by Mnih et al. [1] and the follow-up paper on Double Deep Q-Networks by Hasselt et al. [2].  This was accomplished by building and training </w:t>
+        <w:t xml:space="preserve"> to explore the intersection of deep learning and reinforcement learning.  Specifically, I focused on first implementing and then attempting to improve upon versions of work described the work first described in the original Deep Q-Network paper by </w:t>
+      </w:r>
+      <w:proofErr w:type="spellStart"/>
+      <w:r>
+        <w:t>Mnih</w:t>
+      </w:r>
+      <w:proofErr w:type="spellEnd"/>
+      <w:r>
+        <w:t xml:space="preserve"> et al. [1] and the follow-up paper on Double Deep Q-Networks by Hasselt et al. [2].  This was accomplished by building and training </w:t>
       </w:r>
       <w:r>
         <w:t>multiple types of CNNs</w:t>
@@ -336,7 +392,15 @@
         <w:t xml:space="preserve"> degree of skill.  They are likely not as proficient as the agents produced by the original researchers, primarily due to compute and training time constraints, though a 1:1 comparison is difficult due to variations in training and testing methodologies.</w:t>
       </w:r>
       <w:r>
-        <w:t xml:space="preserve">  I was, however, able to meaningfully exceed the performance benchmarks defined as “success” in the Univ. of Illinois homework assignment [3] that Prof. Kosecka referred me to as a starting point.</w:t>
+        <w:t xml:space="preserve">  I was, however, able to meaningfully exceed the performance benchmarks defined as “success” in the Univ. of Illinois homework assignment [3] that Prof. </w:t>
+      </w:r>
+      <w:proofErr w:type="spellStart"/>
+      <w:r>
+        <w:t>Kosecka</w:t>
+      </w:r>
+      <w:proofErr w:type="spellEnd"/>
+      <w:r>
+        <w:t xml:space="preserve"> referred me to as a starting point.</w:t>
       </w:r>
     </w:p>
     <w:p>
@@ -1187,7 +1251,15 @@
         <w:t>neural network itself to itself to generate</w:t>
       </w:r>
       <w:r>
-        <w:t xml:space="preserve"> the target to train against.  Prior to the Mnih paper, my understanding is the typical approach was to use </w:t>
+        <w:t xml:space="preserve"> the target to train against.  Prior to the </w:t>
+      </w:r>
+      <w:proofErr w:type="spellStart"/>
+      <w:r>
+        <w:t>Mnih</w:t>
+      </w:r>
+      <w:proofErr w:type="spellEnd"/>
+      <w:r>
+        <w:t xml:space="preserve"> paper, my understanding is the typical approach was to use </w:t>
       </w:r>
       <w:r>
         <w:lastRenderedPageBreak/>
@@ -1688,7 +1760,15 @@
         </m:d>
       </m:oMath>
       <w:r>
-        <w:t>.  One of key insights of the Mnih paper was to instead build a</w:t>
+        <w:t xml:space="preserve">.  One of key insights of the </w:t>
+      </w:r>
+      <w:proofErr w:type="spellStart"/>
+      <w:r>
+        <w:t>Mnih</w:t>
+      </w:r>
+      <w:proofErr w:type="spellEnd"/>
+      <w:r>
+        <w:t xml:space="preserve"> paper was to instead build a</w:t>
       </w:r>
       <w:r>
         <w:t>n</w:t>
@@ -1740,7 +1820,7 @@
         <w:pStyle w:val="Text"/>
       </w:pPr>
       <w:r>
-        <w:t xml:space="preserve">The standard DQN process (which I followed in my implementation) relies on sampling a random batch of states </w:t>
+        <w:t xml:space="preserve">The standard DQN process relies on sampling a random batch of states </w:t>
       </w:r>
       <m:oMath>
         <m:sSub>
@@ -1972,7 +2052,31 @@
         <w:pStyle w:val="Text"/>
       </w:pPr>
       <w:r>
-        <w:t>The LATEX style defines a printed ruler which should be present in the version submitted for review. The ruler is provided in order that reviewers may comment on particular lines in the paper without circumlocution. If you are preparing a document using a non-LATEX document preparation system, please arrange for an equivalent ruler to appear on the final output pages. The presence or absence of the ruler should not change the appearance of any other content on the page. The camera ready copy should not contain a ruler. (LATEX users may uncomment the \cvprfinalcopy command in the document preamble.) Reviewers: note that the ruler measurements do not align well with lines in the paper—this turns out to be very difficult to do well when the paper contains many figures and equations, and, when done, looks ugly. Just use fractional references (e.g. this line is 189.5), although in most cases one would expect that the approximate location will be adequate.</w:t>
+        <w:t xml:space="preserve">The LATEX style defines a printed ruler which should be present in the version submitted for review. The ruler is provided in order that reviewers may comment on </w:t>
+      </w:r>
+      <w:proofErr w:type="gramStart"/>
+      <w:r>
+        <w:t>particular lines</w:t>
+      </w:r>
+      <w:proofErr w:type="gramEnd"/>
+      <w:r>
+        <w:t xml:space="preserve"> in the paper without circumlocution. If you are preparing a document using a non-LATEX document preparation system, please arrange for an equivalent ruler to appear on the final output pages. The presence or absence of the ruler should not change the appearance of any other content on the page. The </w:t>
+      </w:r>
+      <w:proofErr w:type="gramStart"/>
+      <w:r>
+        <w:t>camera ready</w:t>
+      </w:r>
+      <w:proofErr w:type="gramEnd"/>
+      <w:r>
+        <w:t xml:space="preserve"> copy should not contain a ruler. (LATEX users may uncomment the \</w:t>
+      </w:r>
+      <w:proofErr w:type="spellStart"/>
+      <w:r>
+        <w:t>cvprfinalcopy</w:t>
+      </w:r>
+      <w:proofErr w:type="spellEnd"/>
+      <w:r>
+        <w:t xml:space="preserve"> command in the document preamble.) Reviewers: note that the ruler measurements do not align well with lines in the paper—this turns out to be very difficult to do well when the paper contains many figures and equations, and, when done, looks ugly. Just use fractional references (e.g. this line is 189.5), although in most cases one would expect that the approximate location will be adequate.</w:t>
       </w:r>
     </w:p>
     <w:p>
@@ -1988,7 +2092,23 @@
         <w:pStyle w:val="Text"/>
       </w:pPr>
       <w:r>
-        <w:t xml:space="preserve">Please number all of your sections and displayed equations. It is important for readers to be able to refer to any particular equation. Just because you didn’t refer to it in the text doesn’t mean some future reader might not need to refer to it. It is cumbersome to have to use circumlocutions like “the equation second from the top of page 3 column 1”. (Note that the ruler will not be present in the final copy, so is not an alternative to equation numbers). All authors will benefit from reading Mermin’s description of how to write mathematics: </w:t>
+        <w:t xml:space="preserve">Please number </w:t>
+      </w:r>
+      <w:proofErr w:type="gramStart"/>
+      <w:r>
+        <w:t>all of</w:t>
+      </w:r>
+      <w:proofErr w:type="gramEnd"/>
+      <w:r>
+        <w:t xml:space="preserve"> your sections and displayed equations. It is important for readers to be able to refer to any </w:t>
+      </w:r>
+      <w:proofErr w:type="gramStart"/>
+      <w:r>
+        <w:t>particular equation</w:t>
+      </w:r>
+      <w:proofErr w:type="gramEnd"/>
+      <w:r>
+        <w:t xml:space="preserve">. Just because you didn’t refer to it in the text doesn’t mean some future reader might not need to refer to it. It is cumbersome to have to use circumlocutions like “the equation second from the top of page 3 column 1”. (Note that the ruler will not be present in the final copy, so is not an alternative to equation numbers). All authors will benefit from reading Mermin’s description of how to write mathematics: </w:t>
       </w:r>
       <w:hyperlink r:id="rId7" w:history="1">
         <w:r>
@@ -2018,9 +2138,11 @@
       <w:pPr>
         <w:pStyle w:val="Text"/>
       </w:pPr>
+      <w:proofErr w:type="spellStart"/>
       <w:r>
         <w:t>Sdflklj</w:t>
       </w:r>
+      <w:proofErr w:type="spellEnd"/>
     </w:p>
     <w:p>
       <w:pPr>
@@ -2160,7 +2282,15 @@
                                 </w:r>
                               </w:fldSimple>
                               <w:r>
-                                <w:t xml:space="preserve">: Example of a figure with caption.  Captions are set in roman, 9 point.  Use a Drawing area to make space for figures.  </w:t>
+                                <w:t xml:space="preserve">: Example of a figure with caption.  Captions are set in roman, 9 </w:t>
+                              </w:r>
+                              <w:proofErr w:type="gramStart"/>
+                              <w:r>
+                                <w:t>point</w:t>
+                              </w:r>
+                              <w:proofErr w:type="gramEnd"/>
+                              <w:r>
+                                <w:t xml:space="preserve">.  Use a Drawing area to make space for figures.  </w:t>
                               </w:r>
                             </w:p>
                           </w:txbxContent>
@@ -2260,7 +2390,15 @@
                           </w:r>
                         </w:fldSimple>
                         <w:r>
-                          <w:t xml:space="preserve">: Example of a figure with caption.  Captions are set in roman, 9 point.  Use a Drawing area to make space for figures.  </w:t>
+                          <w:t xml:space="preserve">: Example of a figure with caption.  Captions are set in roman, 9 </w:t>
+                        </w:r>
+                        <w:proofErr w:type="gramStart"/>
+                        <w:r>
+                          <w:t>point</w:t>
+                        </w:r>
+                        <w:proofErr w:type="gramEnd"/>
+                        <w:r>
+                          <w:t xml:space="preserve">.  Use a Drawing area to make space for figures.  </w:t>
                         </w:r>
                       </w:p>
                     </w:txbxContent>
@@ -2290,11 +2428,19 @@
         <w:pStyle w:val="Text"/>
       </w:pPr>
       <w:r>
-        <w:t xml:space="preserve">Blind review means that you do not use the words “my” </w:t>
+        <w:t xml:space="preserve">Blind review means that you do not use the words “my” or “our” when citing previous work. That is all. (But see </w:t>
       </w:r>
       <w:r>
         <w:lastRenderedPageBreak/>
-        <w:t>or “our” when citing previous work. That is all. (But see below for techreports)</w:t>
+        <w:t xml:space="preserve">below for </w:t>
+      </w:r>
+      <w:proofErr w:type="spellStart"/>
+      <w:r>
+        <w:t>techreports</w:t>
+      </w:r>
+      <w:proofErr w:type="spellEnd"/>
+      <w:r>
+        <w:t>)</w:t>
       </w:r>
     </w:p>
     <w:p>
@@ -2302,7 +2448,15 @@
         <w:pStyle w:val="Text"/>
       </w:pPr>
       <w:r>
-        <w:t>Saying “this builds on the work of Lucy Smith [1]” does not say that you are Lucy Smith, it says that you are building on her work. If you are Smith and Jones, do not say “as we show in [7]”, say “as Smith and Jones show in [7]” and at the end of the paper, include reference 7 as you would any other cited work.</w:t>
+        <w:t>Saying “</w:t>
+      </w:r>
+      <w:proofErr w:type="gramStart"/>
+      <w:r>
+        <w:t>this builds</w:t>
+      </w:r>
+      <w:proofErr w:type="gramEnd"/>
+      <w:r>
+        <w:t xml:space="preserve"> on the work of Lucy Smith [1]” does not say that you are Lucy Smith, it says that you are building on her work. If you are Smith and Jones, do not say “as we show in [7]”, say “as Smith and Jones show in [7]” and at the end of the paper, include reference 7 as you would any other cited work.</w:t>
       </w:r>
     </w:p>
     <w:p>
@@ -2326,7 +2480,15 @@
         <w:jc w:val="center"/>
       </w:pPr>
       <w:r>
-        <w:t>An analysis of the frobnicatable foo filter.</w:t>
+        <w:t xml:space="preserve">An analysis of the </w:t>
+      </w:r>
+      <w:proofErr w:type="spellStart"/>
+      <w:r>
+        <w:t>frobnicatable</w:t>
+      </w:r>
+      <w:proofErr w:type="spellEnd"/>
+      <w:r>
+        <w:t xml:space="preserve"> foo filter.</w:t>
       </w:r>
     </w:p>
     <w:p>
@@ -2408,7 +2570,15 @@
         <w:jc w:val="center"/>
       </w:pPr>
       <w:r>
-        <w:t>An analysis of the frobnicatable foo filter.</w:t>
+        <w:t xml:space="preserve">An analysis of the </w:t>
+      </w:r>
+      <w:proofErr w:type="spellStart"/>
+      <w:r>
+        <w:t>frobnicatable</w:t>
+      </w:r>
+      <w:proofErr w:type="spellEnd"/>
+      <w:r>
+        <w:t xml:space="preserve"> foo filter.</w:t>
       </w:r>
     </w:p>
     <w:p>
@@ -2462,8 +2632,13 @@
         <w:ind w:left="202"/>
       </w:pPr>
       <w:r>
-        <w:t>[1] Smith, L and Jones, C. “The frobnicatable</w:t>
-      </w:r>
+        <w:t xml:space="preserve">[1] Smith, L and Jones, C. “The </w:t>
+      </w:r>
+      <w:proofErr w:type="spellStart"/>
+      <w:r>
+        <w:t>frobnicatable</w:t>
+      </w:r>
+      <w:proofErr w:type="spellEnd"/>
     </w:p>
     <w:p>
       <w:pPr>
@@ -2494,7 +2669,15 @@
         <w:pStyle w:val="Text"/>
       </w:pPr>
       <w:r>
-        <w:t>If you are making a submission to another conference at the same time, which covers similar or overlapping material, you may need to refer to that submission in order to explain the differences, just as you would if you had previously published related work. In such cases, include the anonymized parallel submission [4] as additional material and cite it as</w:t>
+        <w:t xml:space="preserve">If you are making a submission to another conference at the same time, which covers similar or overlapping material, you may need to refer to that submission </w:t>
+      </w:r>
+      <w:proofErr w:type="gramStart"/>
+      <w:r>
+        <w:t>in order to</w:t>
+      </w:r>
+      <w:proofErr w:type="gramEnd"/>
+      <w:r>
+        <w:t xml:space="preserve"> explain the differences, just as you would if you had previously published related work. In such cases, include the anonymized parallel submission [4] as additional material and cite it as</w:t>
       </w:r>
     </w:p>
     <w:p>
@@ -2502,7 +2685,15 @@
         <w:pStyle w:val="Text"/>
       </w:pPr>
       <w:r>
-        <w:t xml:space="preserve">[1] Authors. “The frobnicatable foo filter”, ECCV 2006 Submission ID 324, Supplied as additional material </w:t>
+        <w:t xml:space="preserve">[1] Authors. “The </w:t>
+      </w:r>
+      <w:proofErr w:type="spellStart"/>
+      <w:r>
+        <w:t>frobnicatable</w:t>
+      </w:r>
+      <w:proofErr w:type="spellEnd"/>
+      <w:r>
+        <w:t xml:space="preserve"> foo filter”, ECCV 2006 Submission ID 324, Supplied as additional material </w:t>
       </w:r>
       <w:r>
         <w:rPr>
@@ -2519,7 +2710,31 @@
         <w:pStyle w:val="Text"/>
       </w:pPr>
       <w:r>
-        <w:t>Finally, you may feel you need to tell the reader that more details can be found elsewhere, and refer them to a technical report. For conference submissions, the paper must stand on its own, and not require the reviewer to go to a techreport for further details. Thus, you may say in the body of the paper “further details may be found in [5]”. Then submit the techreport as additional material. Again, you may not assume the reviewers will read this material.</w:t>
+        <w:t xml:space="preserve">Finally, you may feel you need to tell the reader that more details can be found </w:t>
+      </w:r>
+      <w:proofErr w:type="gramStart"/>
+      <w:r>
+        <w:t>elsewhere, and</w:t>
+      </w:r>
+      <w:proofErr w:type="gramEnd"/>
+      <w:r>
+        <w:t xml:space="preserve"> refer them to a technical report. For conference submissions, the paper must stand on its own, and not require the reviewer to go to a </w:t>
+      </w:r>
+      <w:proofErr w:type="spellStart"/>
+      <w:r>
+        <w:t>techreport</w:t>
+      </w:r>
+      <w:proofErr w:type="spellEnd"/>
+      <w:r>
+        <w:t xml:space="preserve"> for further details. Thus, you may say in the body of the paper “further details may be found in [5]”. Then submit the </w:t>
+      </w:r>
+      <w:proofErr w:type="spellStart"/>
+      <w:r>
+        <w:t>techreport</w:t>
+      </w:r>
+      <w:proofErr w:type="spellEnd"/>
+      <w:r>
+        <w:t xml:space="preserve"> as additional material. Again, you may not assume the reviewers will read this material.</w:t>
       </w:r>
     </w:p>
     <w:p>
@@ -2534,13 +2749,69 @@
         <w:rPr>
           <w:lang w:val="en-GB" w:eastAsia="en-GB"/>
         </w:rPr>
-        <w:t xml:space="preserve">Sometimes your paper is about a problem which you tested using a tool which is widely known to be restricted to a single institution. For example, let’s say it’s 1969, you have solved a key problem on the Apollo lander, and you believe that the CVPR70 audience would like to hear about your solution. The work is a development of your celebrated 1968 paper entitled ”Zero-g frobnication: How </w:t>
-      </w:r>
+        <w:t xml:space="preserve">Sometimes your paper is about a problem which you </w:t>
+      </w:r>
+      <w:proofErr w:type="gramStart"/>
       <w:r>
         <w:rPr>
           <w:lang w:val="en-GB" w:eastAsia="en-GB"/>
         </w:rPr>
-        <w:t xml:space="preserve">being the only people in the world with access to the Apollo lander source code makes us a wow at parties”, by Zeus </w:t>
+        <w:t>tested</w:t>
+      </w:r>
+      <w:proofErr w:type="gramEnd"/>
+      <w:r>
+        <w:rPr>
+          <w:lang w:val="en-GB" w:eastAsia="en-GB"/>
+        </w:rPr>
+        <w:t xml:space="preserve"> using a tool which is widely known to be restricted to a single institution. For example, </w:t>
+      </w:r>
+      <w:proofErr w:type="gramStart"/>
+      <w:r>
+        <w:rPr>
+          <w:lang w:val="en-GB" w:eastAsia="en-GB"/>
+        </w:rPr>
+        <w:t>let’s</w:t>
+      </w:r>
+      <w:proofErr w:type="gramEnd"/>
+      <w:r>
+        <w:rPr>
+          <w:lang w:val="en-GB" w:eastAsia="en-GB"/>
+        </w:rPr>
+        <w:t xml:space="preserve"> say it’s 1969, you have solved a key problem on the Apollo lander, and you believe that the CVPR70 audience would like to hear about your solution. The work is a development of your celebrated 1968 paper </w:t>
+      </w:r>
+      <w:proofErr w:type="gramStart"/>
+      <w:r>
+        <w:rPr>
+          <w:lang w:val="en-GB" w:eastAsia="en-GB"/>
+        </w:rPr>
+        <w:t>entitled ”Zero</w:t>
+      </w:r>
+      <w:proofErr w:type="gramEnd"/>
+      <w:r>
+        <w:rPr>
+          <w:lang w:val="en-GB" w:eastAsia="en-GB"/>
+        </w:rPr>
+        <w:t xml:space="preserve">-g </w:t>
+      </w:r>
+      <w:proofErr w:type="spellStart"/>
+      <w:r>
+        <w:rPr>
+          <w:lang w:val="en-GB" w:eastAsia="en-GB"/>
+        </w:rPr>
+        <w:t>frobnication</w:t>
+      </w:r>
+      <w:proofErr w:type="spellEnd"/>
+      <w:r>
+        <w:rPr>
+          <w:lang w:val="en-GB" w:eastAsia="en-GB"/>
+        </w:rPr>
+        <w:t xml:space="preserve">: How being the only people in the world with access to the Apollo </w:t>
+      </w:r>
+      <w:r>
+        <w:rPr>
+          <w:lang w:val="en-GB" w:eastAsia="en-GB"/>
+        </w:rPr>
+        <w:t xml:space="preserve">lander source code makes us a wow at parties”, by Zeus </w:t>
       </w:r>
       <w:r>
         <w:rPr>
@@ -2561,7 +2832,63 @@
         <w:rPr>
           <w:lang w:val="en-GB" w:eastAsia="en-GB"/>
         </w:rPr>
-        <w:t>You can handle this paper like any other. Don’t write “We show how to improve our previous work [Anonymous, 1968]. This time we tested the algorithm on a lunar lander [name of lander removed for blind review]”. That would be silly, and would immediately identify the authors. Instead write the following:</w:t>
+        <w:t xml:space="preserve">You can </w:t>
+      </w:r>
+      <w:proofErr w:type="gramStart"/>
+      <w:r>
+        <w:rPr>
+          <w:lang w:val="en-GB" w:eastAsia="en-GB"/>
+        </w:rPr>
+        <w:t>handle</w:t>
+      </w:r>
+      <w:proofErr w:type="gramEnd"/>
+      <w:r>
+        <w:rPr>
+          <w:lang w:val="en-GB" w:eastAsia="en-GB"/>
+        </w:rPr>
+        <w:t xml:space="preserve"> this paper like any other. </w:t>
+      </w:r>
+      <w:proofErr w:type="gramStart"/>
+      <w:r>
+        <w:rPr>
+          <w:lang w:val="en-GB" w:eastAsia="en-GB"/>
+        </w:rPr>
+        <w:t>Don’t</w:t>
+      </w:r>
+      <w:proofErr w:type="gramEnd"/>
+      <w:r>
+        <w:rPr>
+          <w:lang w:val="en-GB" w:eastAsia="en-GB"/>
+        </w:rPr>
+        <w:t xml:space="preserve"> write “We show how to improve our previous work [Anonymous, 1968]. This time we </w:t>
+      </w:r>
+      <w:proofErr w:type="gramStart"/>
+      <w:r>
+        <w:rPr>
+          <w:lang w:val="en-GB" w:eastAsia="en-GB"/>
+        </w:rPr>
+        <w:t>tested</w:t>
+      </w:r>
+      <w:proofErr w:type="gramEnd"/>
+      <w:r>
+        <w:rPr>
+          <w:lang w:val="en-GB" w:eastAsia="en-GB"/>
+        </w:rPr>
+        <w:t xml:space="preserve"> the algorithm on a lunar lander [name of lander removed for blind review]”. That would be </w:t>
+      </w:r>
+      <w:proofErr w:type="gramStart"/>
+      <w:r>
+        <w:rPr>
+          <w:lang w:val="en-GB" w:eastAsia="en-GB"/>
+        </w:rPr>
+        <w:t>silly, and</w:t>
+      </w:r>
+      <w:proofErr w:type="gramEnd"/>
+      <w:r>
+        <w:rPr>
+          <w:lang w:val="en-GB" w:eastAsia="en-GB"/>
+        </w:rPr>
+        <w:t xml:space="preserve"> would immediately identify the authors. Instead write the following:</w:t>
       </w:r>
     </w:p>
     <w:p>
@@ -2576,7 +2903,63 @@
         <w:rPr>
           <w:lang w:val="en-GB" w:eastAsia="en-GB"/>
         </w:rPr>
-        <w:t>We describe a system for zero-g frobnication. This system is new because it handles the following cases: A, B. Previous systems [Zeus et al. 1968] didn’t handle case B properly. Ours handles it by including a foo term in the bar integral.</w:t>
+        <w:t xml:space="preserve">We describe a system for zero-g </w:t>
+      </w:r>
+      <w:proofErr w:type="spellStart"/>
+      <w:r>
+        <w:rPr>
+          <w:lang w:val="en-GB" w:eastAsia="en-GB"/>
+        </w:rPr>
+        <w:t>frobnication</w:t>
+      </w:r>
+      <w:proofErr w:type="spellEnd"/>
+      <w:r>
+        <w:rPr>
+          <w:lang w:val="en-GB" w:eastAsia="en-GB"/>
+        </w:rPr>
+        <w:t xml:space="preserve">. This system is new because it </w:t>
+      </w:r>
+      <w:proofErr w:type="gramStart"/>
+      <w:r>
+        <w:rPr>
+          <w:lang w:val="en-GB" w:eastAsia="en-GB"/>
+        </w:rPr>
+        <w:t>handles</w:t>
+      </w:r>
+      <w:proofErr w:type="gramEnd"/>
+      <w:r>
+        <w:rPr>
+          <w:lang w:val="en-GB" w:eastAsia="en-GB"/>
+        </w:rPr>
+        <w:t xml:space="preserve"> the following cases: A, B. Previous systems [Zeus et al. 1968] </w:t>
+      </w:r>
+      <w:proofErr w:type="gramStart"/>
+      <w:r>
+        <w:rPr>
+          <w:lang w:val="en-GB" w:eastAsia="en-GB"/>
+        </w:rPr>
+        <w:t>didn’t</w:t>
+      </w:r>
+      <w:proofErr w:type="gramEnd"/>
+      <w:r>
+        <w:rPr>
+          <w:lang w:val="en-GB" w:eastAsia="en-GB"/>
+        </w:rPr>
+        <w:t xml:space="preserve"> handle case B properly. Ours </w:t>
+      </w:r>
+      <w:proofErr w:type="gramStart"/>
+      <w:r>
+        <w:rPr>
+          <w:lang w:val="en-GB" w:eastAsia="en-GB"/>
+        </w:rPr>
+        <w:t>handles</w:t>
+      </w:r>
+      <w:proofErr w:type="gramEnd"/>
+      <w:r>
+        <w:rPr>
+          <w:lang w:val="en-GB" w:eastAsia="en-GB"/>
+        </w:rPr>
+        <w:t xml:space="preserve"> it by including a foo term in the bar integral.</w:t>
       </w:r>
     </w:p>
     <w:p>
@@ -2606,7 +2989,21 @@
         <w:rPr>
           <w:lang w:val="en-GB" w:eastAsia="en-GB"/>
         </w:rPr>
-        <w:t>The proposed system was integrated with the Apollo lunar lander, and went all the way to the moon, don’t you know. It displayed the following behaviours which show how well we solved cases A and B: ...</w:t>
+        <w:t xml:space="preserve">The proposed system was integrated with the Apollo lunar lander, and went all the way to the moon, </w:t>
+      </w:r>
+      <w:proofErr w:type="gramStart"/>
+      <w:r>
+        <w:rPr>
+          <w:lang w:val="en-GB" w:eastAsia="en-GB"/>
+        </w:rPr>
+        <w:t>don’t</w:t>
+      </w:r>
+      <w:proofErr w:type="gramEnd"/>
+      <w:r>
+        <w:rPr>
+          <w:lang w:val="en-GB" w:eastAsia="en-GB"/>
+        </w:rPr>
+        <w:t xml:space="preserve"> you know. It displayed the following behaviours which show how well we solved cases A and B: ...</w:t>
       </w:r>
     </w:p>
     <w:p>
@@ -2617,7 +3014,35 @@
         <w:rPr>
           <w:lang w:val="en-GB" w:eastAsia="en-GB"/>
         </w:rPr>
-        <w:t>As you can see, the above text follows standard scientific convention, reads better than the first version, and does not explicitly name you as the authors. A reviewer might think it likely that the new paper was written by Zeus et al, but cannot make any decision based on that guess. He or she would have to be sure that no other authors could have been contracted to solve problem B.</w:t>
+        <w:t xml:space="preserve">As you can see, the above text follows standard scientific convention, reads better than the first version, and does not explicitly name you as the authors. A reviewer might think it likely that the new paper was written by Zeus et </w:t>
+      </w:r>
+      <w:proofErr w:type="gramStart"/>
+      <w:r>
+        <w:rPr>
+          <w:lang w:val="en-GB" w:eastAsia="en-GB"/>
+        </w:rPr>
+        <w:t>al, but</w:t>
+      </w:r>
+      <w:proofErr w:type="gramEnd"/>
+      <w:r>
+        <w:rPr>
+          <w:lang w:val="en-GB" w:eastAsia="en-GB"/>
+        </w:rPr>
+        <w:t xml:space="preserve"> cannot make any decision based on that guess. He or she would have to be sure that no other authors could have </w:t>
+      </w:r>
+      <w:proofErr w:type="gramStart"/>
+      <w:r>
+        <w:rPr>
+          <w:lang w:val="en-GB" w:eastAsia="en-GB"/>
+        </w:rPr>
+        <w:t>been contracted</w:t>
+      </w:r>
+      <w:proofErr w:type="gramEnd"/>
+      <w:r>
+        <w:rPr>
+          <w:lang w:val="en-GB" w:eastAsia="en-GB"/>
+        </w:rPr>
+        <w:t xml:space="preserve"> to solve problem B.</w:t>
       </w:r>
     </w:p>
     <w:p>
@@ -2682,7 +3107,15 @@
         <w:pStyle w:val="Text"/>
       </w:pPr>
       <w:r>
-        <w:t>“Frobnication has been trendy lately. It was introduced</w:t>
+        <w:t>“</w:t>
+      </w:r>
+      <w:proofErr w:type="spellStart"/>
+      <w:r>
+        <w:t>Frobnication</w:t>
+      </w:r>
+      <w:proofErr w:type="spellEnd"/>
+      <w:r>
+        <w:t xml:space="preserve"> has been trendy lately. It was introduced</w:t>
       </w:r>
     </w:p>
     <w:p>
@@ -2691,7 +3124,31 @@
         <w:ind w:firstLine="0"/>
       </w:pPr>
       <w:r>
-        <w:t xml:space="preserve"> by Alpher [3], and subsequently developed by Alpher and Fotheringham-Smythe [1], and Alpher </w:t>
+        <w:t xml:space="preserve"> by </w:t>
+      </w:r>
+      <w:proofErr w:type="spellStart"/>
+      <w:r>
+        <w:t>Alpher</w:t>
+      </w:r>
+      <w:proofErr w:type="spellEnd"/>
+      <w:r>
+        <w:t xml:space="preserve"> [3], and subsequently developed by </w:t>
+      </w:r>
+      <w:proofErr w:type="spellStart"/>
+      <w:r>
+        <w:t>Alpher</w:t>
+      </w:r>
+      <w:proofErr w:type="spellEnd"/>
+      <w:r>
+        <w:t xml:space="preserve"> and Fotheringham-Smythe [1], and </w:t>
+      </w:r>
+      <w:proofErr w:type="spellStart"/>
+      <w:r>
+        <w:t>Alpher</w:t>
+      </w:r>
+      <w:proofErr w:type="spellEnd"/>
+      <w:r>
+        <w:t xml:space="preserve"> </w:t>
       </w:r>
       <w:r>
         <w:rPr>
@@ -2708,7 +3165,31 @@
         <w:pStyle w:val="Text"/>
       </w:pPr>
       <w:r>
-        <w:t>This is incorrect: “... subsequently developed by Alpher et al. [1] ...” because reference [1] has just two authors. If you use the \etal macro provided, then you need not worry about double periods when used at the end of a sentence as in Alpher et al.</w:t>
+        <w:t xml:space="preserve">This is incorrect: “... subsequently developed by </w:t>
+      </w:r>
+      <w:proofErr w:type="spellStart"/>
+      <w:r>
+        <w:t>Alpher</w:t>
+      </w:r>
+      <w:proofErr w:type="spellEnd"/>
+      <w:r>
+        <w:t xml:space="preserve"> et al. [1] ...” because reference [1] has just two authors. If you use the \</w:t>
+      </w:r>
+      <w:proofErr w:type="spellStart"/>
+      <w:r>
+        <w:t>etal</w:t>
+      </w:r>
+      <w:proofErr w:type="spellEnd"/>
+      <w:r>
+        <w:t xml:space="preserve"> macro provided, then you need not worry about double periods when used at the end of a sentence as in </w:t>
+      </w:r>
+      <w:proofErr w:type="spellStart"/>
+      <w:r>
+        <w:t>Alpher</w:t>
+      </w:r>
+      <w:proofErr w:type="spellEnd"/>
+      <w:r>
+        <w:t xml:space="preserve"> et al.</w:t>
       </w:r>
     </w:p>
     <w:p>
@@ -2743,7 +3224,7 @@
           <v:shape id="_x0000_i1025" type="#_x0000_t75" style="width:13.8pt;height:16.15pt" o:ole="">
             <v:imagedata r:id="rId8" o:title=""/>
           </v:shape>
-          <o:OLEObject Type="Embed" ProgID="Equation.3" ShapeID="_x0000_i1025" DrawAspect="Content" ObjectID="_1808431808" r:id="rId9"/>
+          <o:OLEObject Type="Embed" ProgID="Equation.3" ShapeID="_x0000_i1025" DrawAspect="Content" ObjectID="_1808471770" r:id="rId9"/>
         </w:object>
       </w:r>
       <w:r>
@@ -2758,15 +3239,19 @@
           <v:shape id="_x0000_i1026" type="#_x0000_t75" style="width:12.65pt;height:16.15pt" o:ole="">
             <v:imagedata r:id="rId10" o:title=""/>
           </v:shape>
-          <o:OLEObject Type="Embed" ProgID="Equation.3" ShapeID="_x0000_i1026" DrawAspect="Content" ObjectID="_1808431809" r:id="rId11"/>
+          <o:OLEObject Type="Embed" ProgID="Equation.3" ShapeID="_x0000_i1026" DrawAspect="Content" ObjectID="_1808471771" r:id="rId11"/>
         </w:object>
       </w:r>
       <w:r>
-        <w:t xml:space="preserve">inches (22.54 cm) high. Columns are to be 31/4 inches (8.25 cm) wide, with a 5/16 inch (0.8 cm) space between them. The main title (on the first page) should begin 1.0 inch (2.54 cm) from the top edge of the page. The second and following pages should begin 1.0 inch (2.54 cm) from </w:t>
-      </w:r>
-      <w:r>
-        <w:lastRenderedPageBreak/>
-        <w:t xml:space="preserve">the top edge. On all pages, the bottom margin should be </w:t>
+        <w:t xml:space="preserve">inches (22.54 cm) high. Columns are to be 31/4 inches (8.25 cm) wide, with a </w:t>
+      </w:r>
+      <w:proofErr w:type="gramStart"/>
+      <w:r>
+        <w:t>5/16 inch</w:t>
+      </w:r>
+      <w:proofErr w:type="gramEnd"/>
+      <w:r>
+        <w:t xml:space="preserve"> (0.8 cm) space between them. The main title (on the first page) should begin 1.0 inch (2.54 cm) from the top edge of the page. The second and following pages should begin 1.0 inch (2.54 cm) from the top edge. On all pages, the bottom margin should be </w:t>
       </w:r>
       <w:r>
         <w:rPr>
@@ -2777,7 +3262,7 @@
           <v:shape id="_x0000_i1027" type="#_x0000_t75" style="width:12.1pt;height:16.15pt" o:ole="">
             <v:imagedata r:id="rId12" o:title=""/>
           </v:shape>
-          <o:OLEObject Type="Embed" ProgID="Equation.3" ShapeID="_x0000_i1027" DrawAspect="Content" ObjectID="_1808431810" r:id="rId13"/>
+          <o:OLEObject Type="Embed" ProgID="Equation.3" ShapeID="_x0000_i1027" DrawAspect="Content" ObjectID="_1808471772" r:id="rId13"/>
         </w:object>
       </w:r>
       <w:r>
@@ -2792,7 +3277,7 @@
           <v:shape id="_x0000_i1028" type="#_x0000_t75" style="width:12.1pt;height:16.15pt" o:ole="">
             <v:imagedata r:id="rId14" o:title=""/>
           </v:shape>
-          <o:OLEObject Type="Embed" ProgID="Equation.3" ShapeID="_x0000_i1028" DrawAspect="Content" ObjectID="_1808431811" r:id="rId15"/>
+          <o:OLEObject Type="Embed" ProgID="Equation.3" ShapeID="_x0000_i1028" DrawAspect="Content" ObjectID="_1808471773" r:id="rId15"/>
         </w:object>
       </w:r>
       <w:r>
@@ -2997,7 +3482,23 @@
                                   <w:b w:val="0"/>
                                   <w:sz w:val="18"/>
                                 </w:rPr>
-                                <w:t xml:space="preserve"> captions should be centred.</w:t>
+                                <w:t xml:space="preserve"> captions should be </w:t>
+                              </w:r>
+                              <w:proofErr w:type="spellStart"/>
+                              <w:r>
+                                <w:rPr>
+                                  <w:b w:val="0"/>
+                                  <w:sz w:val="18"/>
+                                </w:rPr>
+                                <w:t>centred</w:t>
+                              </w:r>
+                              <w:proofErr w:type="spellEnd"/>
+                              <w:r>
+                                <w:rPr>
+                                  <w:b w:val="0"/>
+                                  <w:sz w:val="18"/>
+                                </w:rPr>
+                                <w:t>.</w:t>
                               </w:r>
                             </w:p>
                           </w:txbxContent>
@@ -3098,7 +3599,23 @@
                             <w:b w:val="0"/>
                             <w:sz w:val="18"/>
                           </w:rPr>
-                          <w:t xml:space="preserve"> captions should be centred.</w:t>
+                          <w:t xml:space="preserve"> captions should be </w:t>
+                        </w:r>
+                        <w:proofErr w:type="spellStart"/>
+                        <w:r>
+                          <w:rPr>
+                            <w:b w:val="0"/>
+                            <w:sz w:val="18"/>
+                          </w:rPr>
+                          <w:t>centred</w:t>
+                        </w:r>
+                        <w:proofErr w:type="spellEnd"/>
+                        <w:r>
+                          <w:rPr>
+                            <w:b w:val="0"/>
+                            <w:sz w:val="18"/>
+                          </w:rPr>
+                          <w:t>.</w:t>
                         </w:r>
                       </w:p>
                     </w:txbxContent>
@@ -3130,7 +3647,7 @@
           <v:shape id="_x0000_i1029" type="#_x0000_t75" style="width:13.8pt;height:16.15pt" o:ole="">
             <v:imagedata r:id="rId8" o:title=""/>
           </v:shape>
-          <o:OLEObject Type="Embed" ProgID="Equation.3" ShapeID="_x0000_i1029" DrawAspect="Content" ObjectID="_1808431812" r:id="rId16"/>
+          <o:OLEObject Type="Embed" ProgID="Equation.3" ShapeID="_x0000_i1029" DrawAspect="Content" ObjectID="_1808471774" r:id="rId16"/>
         </w:object>
       </w:r>
       <w:r>
@@ -3151,7 +3668,7 @@
           <v:shape id="_x0000_i1030" type="#_x0000_t75" style="width:12.65pt;height:16.15pt" o:ole="">
             <v:imagedata r:id="rId10" o:title=""/>
           </v:shape>
-          <o:OLEObject Type="Embed" ProgID="Equation.3" ShapeID="_x0000_i1030" DrawAspect="Content" ObjectID="_1808431813" r:id="rId17"/>
+          <o:OLEObject Type="Embed" ProgID="Equation.3" ShapeID="_x0000_i1030" DrawAspect="Content" ObjectID="_1808471775" r:id="rId17"/>
         </w:object>
       </w:r>
       <w:r>
@@ -3195,7 +3712,15 @@
         <w:pStyle w:val="Text"/>
       </w:pPr>
       <w:r>
-        <w:t>The ABSTRACT and MAIN TEXT are to be in a twocolumn format.</w:t>
+        <w:t xml:space="preserve">The ABSTRACT and MAIN TEXT are to be in a </w:t>
+      </w:r>
+      <w:proofErr w:type="spellStart"/>
+      <w:r>
+        <w:t>twocolumn</w:t>
+      </w:r>
+      <w:proofErr w:type="spellEnd"/>
+      <w:r>
+        <w:t xml:space="preserve"> format.</w:t>
       </w:r>
     </w:p>
     <w:p>
@@ -3203,7 +3728,15 @@
         <w:pStyle w:val="Text"/>
       </w:pPr>
       <w:r>
-        <w:t>MAIN TEXT. Type main text in 10-point Times, singlespaced. Do NOT use double-spacing. All paragraphs should be indented 1 pica (approx. 1/6 inch or 0.422 cm). Make sure your text is fully justified—that is, flush left and flush right. Please do not place any additional blank lines between paragraphs.</w:t>
+        <w:t xml:space="preserve">MAIN TEXT. Type main text in 10-point Times, </w:t>
+      </w:r>
+      <w:proofErr w:type="spellStart"/>
+      <w:r>
+        <w:t>singlespaced</w:t>
+      </w:r>
+      <w:proofErr w:type="spellEnd"/>
+      <w:r>
+        <w:t>. Do NOT use double-spacing. All paragraphs should be indented 1 pica (approx. 1/6 inch or 0.422 cm). Make sure your text is fully justified—that is, flush left and flush right. Please do not place any additional blank lines between paragraphs.</w:t>
       </w:r>
     </w:p>
     <w:p>
@@ -3211,7 +3744,23 @@
         <w:pStyle w:val="Text"/>
       </w:pPr>
       <w:r>
-        <w:t>Figure and table captions should be 9-point Roman type as in Figures 1 and 2. Short captions should be centred. Callouts should be 9-point Helvetica, non-boldface type. Initially capitalize only the first word of section titles and first-, second-, and third-order headings.</w:t>
+        <w:t>Figure and table captions should be 9-</w:t>
+      </w:r>
+      <w:proofErr w:type="gramStart"/>
+      <w:r>
+        <w:t>point</w:t>
+      </w:r>
+      <w:proofErr w:type="gramEnd"/>
+      <w:r>
+        <w:t xml:space="preserve"> Roman type as in Figures 1 and 2. Short captions should be </w:t>
+      </w:r>
+      <w:proofErr w:type="spellStart"/>
+      <w:r>
+        <w:t>centred</w:t>
+      </w:r>
+      <w:proofErr w:type="spellEnd"/>
+      <w:r>
+        <w:t>. Callouts should be 9-point Helvetica, non-boldface type. Initially capitalize only the first word of section titles and first-, second-, and third-order headings.</w:t>
       </w:r>
     </w:p>
     <w:p>
@@ -3299,11 +3848,23 @@
         <w:pStyle w:val="Text"/>
       </w:pPr>
       <w:r>
-        <w:t xml:space="preserve">All graphics should be centered. Please ensure that any point you wish to make is resolvable in a printed copy of the paper. Resize fonts in figures to match the font in the body text, and choose line widths which render effectively in print. Many readers (and reviewers), even of an </w:t>
-      </w:r>
-      <w:r>
-        <w:lastRenderedPageBreak/>
-        <w:t>electronic copy, will choose to print your paper in order to read it.</w:t>
+        <w:t xml:space="preserve">All graphics should be centered. Please ensure that any point you wish to make is resolvable in a printed copy of the paper. Resize fonts in figures to match the font in the body </w:t>
+      </w:r>
+      <w:proofErr w:type="gramStart"/>
+      <w:r>
+        <w:t>text, and</w:t>
+      </w:r>
+      <w:proofErr w:type="gramEnd"/>
+      <w:r>
+        <w:t xml:space="preserve"> choose line widths which render effectively in print. Many readers (and reviewers), even of an electronic copy, will choose to print your paper </w:t>
+      </w:r>
+      <w:proofErr w:type="gramStart"/>
+      <w:r>
+        <w:t>in order to</w:t>
+      </w:r>
+      <w:proofErr w:type="gramEnd"/>
+      <w:r>
+        <w:t xml:space="preserve"> read it.</w:t>
       </w:r>
     </w:p>
     <w:p>
@@ -3311,7 +3872,16 @@
         <w:pStyle w:val="Text"/>
       </w:pPr>
       <w:r>
-        <w:t>You cannot insist that they do otherwise, and therefore must not assume that they can zoom in to see tiny details on a graphic. When placing figures in LATEX, it’s almost always best to use \includegraphics, and to specify the figure width as a multiple of the line width as in the example below</w:t>
+        <w:lastRenderedPageBreak/>
+        <w:t>You cannot insist that they do otherwise, and therefore must not assume that they can zoom in to see tiny details on a graphic. When placing figures in LATEX, it’s almost always best to use \</w:t>
+      </w:r>
+      <w:proofErr w:type="spellStart"/>
+      <w:r>
+        <w:t>includegraphics</w:t>
+      </w:r>
+      <w:proofErr w:type="spellEnd"/>
+      <w:r>
+        <w:t>, and to specify the figure width as a multiple of the line width as in the example below</w:t>
       </w:r>
     </w:p>
     <w:p>
@@ -3332,7 +3902,57 @@
           <w:rFonts w:ascii="Courier" w:hAnsi="Courier"/>
           <w:sz w:val="18"/>
         </w:rPr>
-        <w:t>\usepackage[dvips]{graphicx} ...</w:t>
+        <w:t>\</w:t>
+      </w:r>
+      <w:proofErr w:type="spellStart"/>
+      <w:proofErr w:type="gramStart"/>
+      <w:r>
+        <w:rPr>
+          <w:rFonts w:ascii="Courier" w:hAnsi="Courier"/>
+          <w:sz w:val="18"/>
+        </w:rPr>
+        <w:t>usepackage</w:t>
+      </w:r>
+      <w:proofErr w:type="spellEnd"/>
+      <w:proofErr w:type="gramEnd"/>
+      <w:r>
+        <w:rPr>
+          <w:rFonts w:ascii="Courier" w:hAnsi="Courier"/>
+          <w:sz w:val="18"/>
+        </w:rPr>
+        <w:t>[</w:t>
+      </w:r>
+      <w:proofErr w:type="spellStart"/>
+      <w:r>
+        <w:rPr>
+          <w:rFonts w:ascii="Courier" w:hAnsi="Courier"/>
+          <w:sz w:val="18"/>
+        </w:rPr>
+        <w:t>dvips</w:t>
+      </w:r>
+      <w:proofErr w:type="spellEnd"/>
+      <w:r>
+        <w:rPr>
+          <w:rFonts w:ascii="Courier" w:hAnsi="Courier"/>
+          <w:sz w:val="18"/>
+        </w:rPr>
+        <w:t>]{</w:t>
+      </w:r>
+      <w:proofErr w:type="spellStart"/>
+      <w:r>
+        <w:rPr>
+          <w:rFonts w:ascii="Courier" w:hAnsi="Courier"/>
+          <w:sz w:val="18"/>
+        </w:rPr>
+        <w:t>graphicx</w:t>
+      </w:r>
+      <w:proofErr w:type="spellEnd"/>
+      <w:r>
+        <w:rPr>
+          <w:rFonts w:ascii="Courier" w:hAnsi="Courier"/>
+          <w:sz w:val="18"/>
+        </w:rPr>
+        <w:t>} ...</w:t>
       </w:r>
     </w:p>
     <w:p>
@@ -3348,7 +3968,25 @@
           <w:rFonts w:ascii="Courier" w:hAnsi="Courier"/>
           <w:sz w:val="18"/>
         </w:rPr>
-        <w:t>\includegraphics[width=0.8\linewidth]</w:t>
+        <w:t>\</w:t>
+      </w:r>
+      <w:proofErr w:type="spellStart"/>
+      <w:proofErr w:type="gramStart"/>
+      <w:r>
+        <w:rPr>
+          <w:rFonts w:ascii="Courier" w:hAnsi="Courier"/>
+          <w:sz w:val="18"/>
+        </w:rPr>
+        <w:t>includegraphics</w:t>
+      </w:r>
+      <w:proofErr w:type="spellEnd"/>
+      <w:proofErr w:type="gramEnd"/>
+      <w:r>
+        <w:rPr>
+          <w:rFonts w:ascii="Courier" w:hAnsi="Courier"/>
+          <w:sz w:val="18"/>
+        </w:rPr>
+        <w:t>[width=0.8\linewidth]</w:t>
       </w:r>
     </w:p>
     <w:p>
@@ -3380,7 +4018,23 @@
         <w:pStyle w:val="Text"/>
       </w:pPr>
       <w:r>
-        <w:t>Color is valuable, and will be visible to readers of the electronic copy. However ensure that, when printed on a monochrome printer, no important information is lost by the conversion to grayscale.</w:t>
+        <w:t xml:space="preserve">Color is </w:t>
+      </w:r>
+      <w:proofErr w:type="gramStart"/>
+      <w:r>
+        <w:t>valuable, and</w:t>
+      </w:r>
+      <w:proofErr w:type="gramEnd"/>
+      <w:r>
+        <w:t xml:space="preserve"> will be visible to readers of the electronic copy. </w:t>
+      </w:r>
+      <w:proofErr w:type="gramStart"/>
+      <w:r>
+        <w:t>However</w:t>
+      </w:r>
+      <w:proofErr w:type="gramEnd"/>
+      <w:r>
+        <w:t xml:space="preserve"> ensure that, when printed on a monochrome printer, no important information is lost by the conversion to grayscale.</w:t>
       </w:r>
     </w:p>
     <w:p>
@@ -3416,7 +4070,23 @@
         <w:pStyle w:val="References"/>
       </w:pPr>
       <w:r>
-        <w:t xml:space="preserve">A. Alpher, , and J. P. N. Fotheringham-Smythe. Frobnication revisited. Journal of Foo, 13(1):234–778, 2003. </w:t>
+        <w:t xml:space="preserve">A. </w:t>
+      </w:r>
+      <w:proofErr w:type="spellStart"/>
+      <w:r>
+        <w:t>Alpher</w:t>
+      </w:r>
+      <w:proofErr w:type="spellEnd"/>
+      <w:r>
+        <w:t xml:space="preserve">, , and J. P. N. Fotheringham-Smythe. </w:t>
+      </w:r>
+      <w:proofErr w:type="spellStart"/>
+      <w:r>
+        <w:t>Frobnication</w:t>
+      </w:r>
+      <w:proofErr w:type="spellEnd"/>
+      <w:r>
+        <w:t xml:space="preserve"> revisited. Journal of Foo, 13(1):234–778, 2003. </w:t>
       </w:r>
     </w:p>
     <w:p>
@@ -3424,7 +4094,23 @@
         <w:pStyle w:val="References"/>
       </w:pPr>
       <w:r>
-        <w:t xml:space="preserve">A. Alpher, , J. P. N. Fotheringham-Smythe, and G. Gamow. Can a machine frobnicate? Journal of Foo, 14(1):234–778, 2004. </w:t>
+        <w:t xml:space="preserve">A. </w:t>
+      </w:r>
+      <w:proofErr w:type="spellStart"/>
+      <w:r>
+        <w:t>Alpher</w:t>
+      </w:r>
+      <w:proofErr w:type="spellEnd"/>
+      <w:r>
+        <w:t xml:space="preserve">, , J. P. N. Fotheringham-Smythe, and G. Gamow. Can a machine </w:t>
+      </w:r>
+      <w:proofErr w:type="spellStart"/>
+      <w:r>
+        <w:t>frobnicate</w:t>
+      </w:r>
+      <w:proofErr w:type="spellEnd"/>
+      <w:r>
+        <w:t xml:space="preserve">? Journal of Foo, 14(1):234–778, 2004. </w:t>
       </w:r>
     </w:p>
     <w:p>
@@ -3432,7 +4118,23 @@
         <w:pStyle w:val="References"/>
       </w:pPr>
       <w:r>
-        <w:t xml:space="preserve">A. Alpher. Frobnication. Journal of Foo, 12(1):234–778, 2002. </w:t>
+        <w:t xml:space="preserve">A. </w:t>
+      </w:r>
+      <w:proofErr w:type="spellStart"/>
+      <w:r>
+        <w:t>Alpher</w:t>
+      </w:r>
+      <w:proofErr w:type="spellEnd"/>
+      <w:r>
+        <w:t xml:space="preserve">. </w:t>
+      </w:r>
+      <w:proofErr w:type="spellStart"/>
+      <w:r>
+        <w:t>Frobnication</w:t>
+      </w:r>
+      <w:proofErr w:type="spellEnd"/>
+      <w:r>
+        <w:t xml:space="preserve">. Journal of Foo, 12(1):234–778, 2002. </w:t>
       </w:r>
     </w:p>
     <w:p>
@@ -3440,7 +4142,15 @@
         <w:pStyle w:val="References"/>
       </w:pPr>
       <w:r>
-        <w:t>Authors. The frobnicatable foo filter, 2006. ECCV06 submission ID 324. Supplied as additional material eccv06.pdf.</w:t>
+        <w:t xml:space="preserve">Authors. The </w:t>
+      </w:r>
+      <w:proofErr w:type="spellStart"/>
+      <w:r>
+        <w:t>frobnicatable</w:t>
+      </w:r>
+      <w:proofErr w:type="spellEnd"/>
+      <w:r>
+        <w:t xml:space="preserve"> foo filter, 2006. ECCV06 submission ID 324. Supplied as additional material eccv06.pdf.</w:t>
       </w:r>
     </w:p>
     <w:p>
@@ -3448,7 +4158,15 @@
         <w:pStyle w:val="References"/>
       </w:pPr>
       <w:r>
-        <w:t>Authors. Frobnication tutorial, 2006. Supplied as additional material tr.pdf.</w:t>
+        <w:t xml:space="preserve">Authors. </w:t>
+      </w:r>
+      <w:proofErr w:type="spellStart"/>
+      <w:r>
+        <w:t>Frobnication</w:t>
+      </w:r>
+      <w:proofErr w:type="spellEnd"/>
+      <w:r>
+        <w:t xml:space="preserve"> tutorial, 2006. Supplied as additional material tr.pdf.</w:t>
       </w:r>
     </w:p>
     <w:p>

</xml_diff>